<commit_message>
Added: Loops in Python
</commit_message>
<xml_diff>
--- a/introduction.docx
+++ b/introduction.docx
@@ -156,15 +156,7 @@
           <w:sz w:val="28"/>
           <w:szCs w:val="28"/>
         </w:rPr>
-        <w:t>Machine Lear</w:t>
-      </w:r>
-      <w:r>
-        <w:rPr>
-          <w:rFonts w:ascii="Times New Roman" w:hAnsi="Times New Roman" w:cs="Times New Roman"/>
-          <w:sz w:val="28"/>
-          <w:szCs w:val="28"/>
-        </w:rPr>
-        <w:t>ning</w:t>
+        <w:t>Machine Learning</w:t>
       </w:r>
     </w:p>
     <w:p>
@@ -223,15 +215,7 @@
           <w:sz w:val="28"/>
           <w:szCs w:val="28"/>
         </w:rPr>
-        <w:t>Another remarkable feature</w:t>
-      </w:r>
-      <w:r>
-        <w:rPr>
-          <w:rFonts w:ascii="Times New Roman" w:hAnsi="Times New Roman" w:cs="Times New Roman"/>
-          <w:sz w:val="28"/>
-          <w:szCs w:val="28"/>
-        </w:rPr>
-        <w:t xml:space="preserve"> of Python is it runs on interpreter system, </w:t>
+        <w:t xml:space="preserve">Another remarkable feature of Python is it runs on interpreter system, </w:t>
       </w:r>
       <w:r>
         <w:rPr>
@@ -287,16 +271,7 @@
           <w:sz w:val="28"/>
           <w:szCs w:val="28"/>
         </w:rPr>
-        <w:t>We can use any text e</w:t>
-      </w:r>
-      <w:r>
-        <w:rPr>
-          <w:rFonts w:ascii="Times New Roman" w:hAnsi="Times New Roman" w:cs="Times New Roman"/>
-          <w:color w:val="000000"/>
-          <w:sz w:val="28"/>
-          <w:szCs w:val="28"/>
-        </w:rPr>
-        <w:t xml:space="preserve">ditor to write python code. </w:t>
+        <w:t xml:space="preserve">We can use any text editor to write python code. </w:t>
       </w:r>
       <w:proofErr w:type="gramStart"/>
       <w:r>
@@ -586,16 +561,7 @@
           <w:sz w:val="28"/>
           <w:szCs w:val="28"/>
         </w:rPr>
-        <w:t>The</w:t>
-      </w:r>
-      <w:r>
-        <w:rPr>
-          <w:rFonts w:ascii="Times New Roman" w:hAnsi="Times New Roman" w:cs="Times New Roman"/>
-          <w:color w:val="000000"/>
-          <w:sz w:val="28"/>
-          <w:szCs w:val="28"/>
-        </w:rPr>
-        <w:t xml:space="preserve"> syntax for taking input and output is very simple!</w:t>
+        <w:t>The syntax for taking input and output is very simple!</w:t>
       </w:r>
     </w:p>
     <w:p>
@@ -940,16 +906,7 @@
           <w:sz w:val="28"/>
           <w:szCs w:val="28"/>
         </w:rPr>
-        <w:t xml:space="preserve">Python supports the logical </w:t>
-      </w:r>
-      <w:r>
-        <w:rPr>
-          <w:rFonts w:ascii="Times New Roman" w:hAnsi="Times New Roman" w:cs="Times New Roman"/>
-          <w:color w:val="000000"/>
-          <w:sz w:val="28"/>
-          <w:szCs w:val="28"/>
-        </w:rPr>
-        <w:t>conditions from mathematics:</w:t>
+        <w:t>Python supports the logical conditions from mathematics:</w:t>
       </w:r>
     </w:p>
     <w:p>
@@ -1089,25 +1046,7 @@
           <w:sz w:val="28"/>
           <w:szCs w:val="28"/>
         </w:rPr>
-        <w:t>Greater than: a</w:t>
-      </w:r>
-      <w:r>
-        <w:rPr>
-          <w:rFonts w:ascii="Times New Roman" w:hAnsi="Times New Roman" w:cs="Times New Roman"/>
-          <w:color w:val="000000"/>
-          <w:sz w:val="28"/>
-          <w:szCs w:val="28"/>
-        </w:rPr>
-        <w:t>&gt;</w:t>
-      </w:r>
-      <w:r>
-        <w:rPr>
-          <w:rFonts w:ascii="Times New Roman" w:hAnsi="Times New Roman" w:cs="Times New Roman"/>
-          <w:color w:val="000000"/>
-          <w:sz w:val="28"/>
-          <w:szCs w:val="28"/>
-        </w:rPr>
-        <w:t>b</w:t>
+        <w:t>Greater than: a&gt;b</w:t>
       </w:r>
     </w:p>
     <w:p>
@@ -1161,17 +1100,7 @@
           <w:szCs w:val="28"/>
           <w:lang w:val="en"/>
         </w:rPr>
-        <w:t>statement</w:t>
-      </w:r>
-      <w:r>
-        <w:rPr>
-          <w:rFonts w:ascii="Times New Roman" w:hAnsi="Times New Roman" w:cs="Times New Roman"/>
-          <w:color w:val="000000"/>
-          <w:sz w:val="28"/>
-          <w:szCs w:val="28"/>
-          <w:lang w:val="en"/>
-        </w:rPr>
-        <w:t>s</w:t>
+        <w:t>statements</w:t>
       </w:r>
       <w:r>
         <w:rPr>
@@ -1326,16 +1255,7 @@
           <w:sz w:val="28"/>
           <w:szCs w:val="28"/>
         </w:rPr>
-        <w:t xml:space="preserve">The if </w:t>
-      </w:r>
-      <w:r>
-        <w:rPr>
-          <w:rFonts w:ascii="Times New Roman" w:hAnsi="Times New Roman" w:cs="Times New Roman"/>
-          <w:color w:val="000000"/>
-          <w:sz w:val="28"/>
-          <w:szCs w:val="28"/>
-        </w:rPr>
-        <w:t>statement is written with ‘if’</w:t>
+        <w:t>The if statement is written with ‘if’</w:t>
       </w:r>
     </w:p>
     <w:p>
@@ -1656,15 +1576,6 @@
           <w:highlight w:val="lightGray"/>
         </w:rPr>
         <w:br/>
-      </w:r>
-      <w:r>
-        <w:rPr>
-          <w:rFonts w:ascii="Times New Roman" w:hAnsi="Times New Roman" w:cs="Times New Roman"/>
-          <w:color w:val="000000"/>
-          <w:sz w:val="28"/>
-          <w:szCs w:val="28"/>
-          <w:highlight w:val="lightGray"/>
-        </w:rPr>
         <w:t xml:space="preserve">b = </w:t>
       </w:r>
       <w:r>
@@ -1695,17 +1606,7 @@
           <w:szCs w:val="28"/>
           <w:highlight w:val="lightGray"/>
         </w:rPr>
-        <w:t>if</w:t>
-      </w:r>
-      <w:r>
-        <w:rPr>
-          <w:rFonts w:ascii="Times New Roman" w:hAnsi="Times New Roman" w:cs="Times New Roman"/>
-          <w:color w:val="0000CD"/>
-          <w:sz w:val="28"/>
-          <w:szCs w:val="28"/>
-          <w:highlight w:val="lightGray"/>
-        </w:rPr>
-        <w:t xml:space="preserve"> </w:t>
+        <w:t xml:space="preserve">if </w:t>
       </w:r>
       <w:r>
         <w:rPr>
@@ -2333,15 +2234,2863 @@
     </w:p>
     <w:p>
       <w:pPr>
-        <w:rPr>
-          <w:rFonts w:ascii="Times New Roman" w:hAnsi="Times New Roman" w:cs="Times New Roman"/>
-          <w:color w:val="000000"/>
-          <w:sz w:val="28"/>
-          <w:szCs w:val="28"/>
-        </w:rPr>
-      </w:pPr>
-      <w:bookmarkStart w:id="0" w:name="_GoBack"/>
+        <w:pStyle w:val="BodyText"/>
+        <w:rPr>
+          <w:rFonts w:ascii="Times New Roman" w:hAnsi="Times New Roman" w:cs="Times New Roman"/>
+          <w:color w:val="000000"/>
+          <w:sz w:val="28"/>
+          <w:szCs w:val="28"/>
+        </w:rPr>
+      </w:pPr>
+      <w:r>
+        <w:rPr>
+          <w:rFonts w:ascii="Times New Roman" w:hAnsi="Times New Roman" w:cs="Times New Roman"/>
+          <w:color w:val="000000"/>
+          <w:sz w:val="28"/>
+          <w:szCs w:val="28"/>
+        </w:rPr>
+        <w:lastRenderedPageBreak/>
+        <w:t>Loops in Python</w:t>
+      </w:r>
+    </w:p>
+    <w:p>
+      <w:pPr>
+        <w:pStyle w:val="BodyText"/>
+        <w:rPr>
+          <w:rFonts w:ascii="Times New Roman" w:hAnsi="Times New Roman" w:cs="Times New Roman"/>
+          <w:color w:val="000000"/>
+          <w:sz w:val="28"/>
+          <w:szCs w:val="28"/>
+        </w:rPr>
+      </w:pPr>
+      <w:r>
+        <w:rPr>
+          <w:rFonts w:ascii="Times New Roman" w:hAnsi="Times New Roman" w:cs="Times New Roman"/>
+          <w:color w:val="000000"/>
+          <w:sz w:val="28"/>
+          <w:szCs w:val="28"/>
+        </w:rPr>
+        <w:t>Python programming language provides loops for looping or iterating purposes. Python loops are of 3 types, although they have similar functionality they differ in syntax and condition checking time.</w:t>
+      </w:r>
+    </w:p>
+    <w:p>
+      <w:pPr>
+        <w:pStyle w:val="BodyText"/>
+        <w:rPr>
+          <w:rFonts w:ascii="Times New Roman" w:hAnsi="Times New Roman" w:cs="Times New Roman"/>
+          <w:color w:val="000000"/>
+          <w:sz w:val="28"/>
+          <w:szCs w:val="28"/>
+        </w:rPr>
+      </w:pPr>
+    </w:p>
+    <w:p>
+      <w:pPr>
+        <w:pStyle w:val="BodyText"/>
+        <w:rPr>
+          <w:rFonts w:ascii="Times New Roman" w:hAnsi="Times New Roman" w:cs="Times New Roman"/>
+          <w:color w:val="000000"/>
+          <w:sz w:val="28"/>
+          <w:szCs w:val="28"/>
+        </w:rPr>
+      </w:pPr>
+      <w:r>
+        <w:rPr>
+          <w:rFonts w:ascii="Times New Roman" w:hAnsi="Times New Roman" w:cs="Times New Roman"/>
+          <w:color w:val="000000"/>
+          <w:sz w:val="28"/>
+          <w:szCs w:val="28"/>
+        </w:rPr>
+        <w:t>For Loops</w:t>
+      </w:r>
+    </w:p>
+    <w:p>
+      <w:pPr>
+        <w:pStyle w:val="BodyText"/>
+        <w:rPr>
+          <w:rFonts w:ascii="Times New Roman" w:hAnsi="Times New Roman" w:cs="Times New Roman"/>
+          <w:color w:val="000000"/>
+          <w:sz w:val="28"/>
+          <w:szCs w:val="28"/>
+        </w:rPr>
+      </w:pPr>
+      <w:r>
+        <w:rPr>
+          <w:rFonts w:ascii="Times New Roman" w:hAnsi="Times New Roman" w:cs="Times New Roman"/>
+          <w:color w:val="000000"/>
+          <w:sz w:val="28"/>
+          <w:szCs w:val="28"/>
+        </w:rPr>
+        <w:t>It has similar workings compared to other object-oriented programming languages. It iterates over a sequence (ex: List, dictionary, tuple, etc).</w:t>
+      </w:r>
+    </w:p>
+    <w:p>
+      <w:pPr>
+        <w:pStyle w:val="BodyText"/>
+        <w:jc w:val="center"/>
+        <w:rPr>
+          <w:rFonts w:ascii="Times New Roman" w:hAnsi="Times New Roman" w:cs="Times New Roman"/>
+          <w:color w:val="000000"/>
+          <w:sz w:val="28"/>
+          <w:szCs w:val="28"/>
+        </w:rPr>
+      </w:pPr>
+      <w:r>
+        <w:rPr>
+          <w:noProof/>
+        </w:rPr>
+        <w:drawing>
+          <wp:inline distT="0" distB="0" distL="0" distR="0" wp14:anchorId="384E318F" wp14:editId="7A0EAA71">
+            <wp:extent cx="2085975" cy="3171825"/>
+            <wp:effectExtent l="0" t="0" r="0" b="0"/>
+            <wp:docPr id="1" name="Picture 1"/>
+            <wp:cNvGraphicFramePr>
+              <a:graphicFrameLocks xmlns:a="http://schemas.openxmlformats.org/drawingml/2006/main" noChangeAspect="1"/>
+            </wp:cNvGraphicFramePr>
+            <a:graphic xmlns:a="http://schemas.openxmlformats.org/drawingml/2006/main">
+              <a:graphicData uri="http://schemas.openxmlformats.org/drawingml/2006/picture">
+                <pic:pic xmlns:pic="http://schemas.openxmlformats.org/drawingml/2006/picture">
+                  <pic:nvPicPr>
+                    <pic:cNvPr id="0" name="Picture 1"/>
+                    <pic:cNvPicPr>
+                      <a:picLocks noChangeAspect="1" noChangeArrowheads="1"/>
+                    </pic:cNvPicPr>
+                  </pic:nvPicPr>
+                  <pic:blipFill>
+                    <a:blip r:embed="rId6">
+                      <a:extLst>
+                        <a:ext uri="{28A0092B-C50C-407E-A947-70E740481C1C}">
+                          <a14:useLocalDpi xmlns:a14="http://schemas.microsoft.com/office/drawing/2010/main" val="0"/>
+                        </a:ext>
+                      </a:extLst>
+                    </a:blip>
+                    <a:srcRect/>
+                    <a:stretch>
+                      <a:fillRect/>
+                    </a:stretch>
+                  </pic:blipFill>
+                  <pic:spPr bwMode="auto">
+                    <a:xfrm>
+                      <a:off x="0" y="0"/>
+                      <a:ext cx="2085975" cy="3171825"/>
+                    </a:xfrm>
+                    <a:prstGeom prst="rect">
+                      <a:avLst/>
+                    </a:prstGeom>
+                    <a:noFill/>
+                    <a:ln>
+                      <a:noFill/>
+                    </a:ln>
+                  </pic:spPr>
+                </pic:pic>
+              </a:graphicData>
+            </a:graphic>
+          </wp:inline>
+        </w:drawing>
+      </w:r>
+    </w:p>
+    <w:p>
+      <w:pPr>
+        <w:pStyle w:val="BodyText"/>
+        <w:rPr>
+          <w:rFonts w:ascii="Times New Roman" w:hAnsi="Times New Roman" w:cs="Times New Roman"/>
+          <w:color w:val="000000"/>
+          <w:sz w:val="28"/>
+          <w:szCs w:val="28"/>
+        </w:rPr>
+      </w:pPr>
+      <w:r>
+        <w:rPr>
+          <w:rFonts w:ascii="Times New Roman" w:hAnsi="Times New Roman" w:cs="Times New Roman"/>
+          <w:color w:val="000000"/>
+          <w:sz w:val="28"/>
+          <w:szCs w:val="28"/>
+        </w:rPr>
+        <w:t>‘’’</w:t>
+      </w:r>
+    </w:p>
+    <w:p>
+      <w:pPr>
+        <w:pStyle w:val="BodyText"/>
+        <w:rPr>
+          <w:rFonts w:ascii="Times New Roman" w:hAnsi="Times New Roman" w:cs="Times New Roman"/>
+          <w:color w:val="000000"/>
+          <w:sz w:val="28"/>
+          <w:szCs w:val="28"/>
+          <w:highlight w:val="lightGray"/>
+        </w:rPr>
+      </w:pPr>
+      <w:r>
+        <w:rPr>
+          <w:rFonts w:ascii="Times New Roman" w:hAnsi="Times New Roman" w:cs="Times New Roman"/>
+          <w:color w:val="000000"/>
+          <w:sz w:val="28"/>
+          <w:szCs w:val="28"/>
+          <w:highlight w:val="lightGray"/>
+        </w:rPr>
+        <w:t>cars</w:t>
+      </w:r>
+      <w:r>
+        <w:rPr>
+          <w:rFonts w:ascii="Times New Roman" w:hAnsi="Times New Roman" w:cs="Times New Roman"/>
+          <w:color w:val="000000"/>
+          <w:sz w:val="28"/>
+          <w:szCs w:val="28"/>
+          <w:highlight w:val="lightGray"/>
+        </w:rPr>
+        <w:t xml:space="preserve"> = ["</w:t>
+      </w:r>
+      <w:r>
+        <w:rPr>
+          <w:rFonts w:ascii="Times New Roman" w:hAnsi="Times New Roman" w:cs="Times New Roman"/>
+          <w:color w:val="000000"/>
+          <w:sz w:val="28"/>
+          <w:szCs w:val="28"/>
+          <w:highlight w:val="lightGray"/>
+        </w:rPr>
+        <w:t>TATA</w:t>
+      </w:r>
+      <w:r>
+        <w:rPr>
+          <w:rFonts w:ascii="Times New Roman" w:hAnsi="Times New Roman" w:cs="Times New Roman"/>
+          <w:color w:val="000000"/>
+          <w:sz w:val="28"/>
+          <w:szCs w:val="28"/>
+          <w:highlight w:val="lightGray"/>
+        </w:rPr>
+        <w:t>", "</w:t>
+      </w:r>
+      <w:r>
+        <w:rPr>
+          <w:rFonts w:ascii="Times New Roman" w:hAnsi="Times New Roman" w:cs="Times New Roman"/>
+          <w:color w:val="000000"/>
+          <w:sz w:val="28"/>
+          <w:szCs w:val="28"/>
+          <w:highlight w:val="lightGray"/>
+        </w:rPr>
+        <w:t>Hyundai</w:t>
+      </w:r>
+      <w:r>
+        <w:rPr>
+          <w:rFonts w:ascii="Times New Roman" w:hAnsi="Times New Roman" w:cs="Times New Roman"/>
+          <w:color w:val="000000"/>
+          <w:sz w:val="28"/>
+          <w:szCs w:val="28"/>
+          <w:highlight w:val="lightGray"/>
+        </w:rPr>
+        <w:t>", "</w:t>
+      </w:r>
+      <w:r>
+        <w:rPr>
+          <w:rFonts w:ascii="Times New Roman" w:hAnsi="Times New Roman" w:cs="Times New Roman"/>
+          <w:color w:val="000000"/>
+          <w:sz w:val="28"/>
+          <w:szCs w:val="28"/>
+          <w:highlight w:val="lightGray"/>
+        </w:rPr>
+        <w:t>Honda</w:t>
+      </w:r>
+      <w:r>
+        <w:rPr>
+          <w:rFonts w:ascii="Times New Roman" w:hAnsi="Times New Roman" w:cs="Times New Roman"/>
+          <w:color w:val="000000"/>
+          <w:sz w:val="28"/>
+          <w:szCs w:val="28"/>
+          <w:highlight w:val="lightGray"/>
+        </w:rPr>
+        <w:t>"]</w:t>
+      </w:r>
+    </w:p>
+    <w:p>
+      <w:pPr>
+        <w:pStyle w:val="BodyText"/>
+        <w:rPr>
+          <w:rFonts w:ascii="Times New Roman" w:hAnsi="Times New Roman" w:cs="Times New Roman"/>
+          <w:color w:val="000000"/>
+          <w:sz w:val="28"/>
+          <w:szCs w:val="28"/>
+          <w:highlight w:val="lightGray"/>
+        </w:rPr>
+      </w:pPr>
+      <w:r>
+        <w:rPr>
+          <w:rFonts w:ascii="Times New Roman" w:hAnsi="Times New Roman" w:cs="Times New Roman"/>
+          <w:color w:val="000000"/>
+          <w:sz w:val="28"/>
+          <w:szCs w:val="28"/>
+          <w:highlight w:val="lightGray"/>
+        </w:rPr>
+        <w:t xml:space="preserve">for x in </w:t>
+      </w:r>
+      <w:r>
+        <w:rPr>
+          <w:rFonts w:ascii="Times New Roman" w:hAnsi="Times New Roman" w:cs="Times New Roman"/>
+          <w:color w:val="000000"/>
+          <w:sz w:val="28"/>
+          <w:szCs w:val="28"/>
+          <w:highlight w:val="lightGray"/>
+        </w:rPr>
+        <w:t>cars</w:t>
+      </w:r>
+      <w:r>
+        <w:rPr>
+          <w:rFonts w:ascii="Times New Roman" w:hAnsi="Times New Roman" w:cs="Times New Roman"/>
+          <w:color w:val="000000"/>
+          <w:sz w:val="28"/>
+          <w:szCs w:val="28"/>
+          <w:highlight w:val="lightGray"/>
+        </w:rPr>
+        <w:t>:</w:t>
+      </w:r>
+    </w:p>
+    <w:p>
+      <w:pPr>
+        <w:pStyle w:val="BodyText"/>
+        <w:rPr>
+          <w:rFonts w:ascii="Times New Roman" w:hAnsi="Times New Roman" w:cs="Times New Roman"/>
+          <w:color w:val="000000"/>
+          <w:sz w:val="28"/>
+          <w:szCs w:val="28"/>
+        </w:rPr>
+      </w:pPr>
+      <w:r>
+        <w:rPr>
+          <w:rFonts w:ascii="Times New Roman" w:hAnsi="Times New Roman" w:cs="Times New Roman"/>
+          <w:color w:val="000000"/>
+          <w:sz w:val="28"/>
+          <w:szCs w:val="28"/>
+          <w:highlight w:val="lightGray"/>
+        </w:rPr>
+        <w:t xml:space="preserve">  print(x)</w:t>
+      </w:r>
+    </w:p>
+    <w:p>
+      <w:pPr>
+        <w:pStyle w:val="BodyText"/>
+        <w:rPr>
+          <w:rFonts w:ascii="Times New Roman" w:hAnsi="Times New Roman" w:cs="Times New Roman"/>
+          <w:color w:val="000000"/>
+          <w:sz w:val="28"/>
+          <w:szCs w:val="28"/>
+        </w:rPr>
+      </w:pPr>
+      <w:r>
+        <w:rPr>
+          <w:rFonts w:ascii="Times New Roman" w:hAnsi="Times New Roman" w:cs="Times New Roman"/>
+          <w:color w:val="000000"/>
+          <w:sz w:val="28"/>
+          <w:szCs w:val="28"/>
+        </w:rPr>
+        <w:t>‘’’</w:t>
+      </w:r>
+    </w:p>
+    <w:p>
+      <w:pPr>
+        <w:pStyle w:val="BodyText"/>
+        <w:rPr>
+          <w:rFonts w:ascii="Times New Roman" w:hAnsi="Times New Roman" w:cs="Times New Roman"/>
+          <w:color w:val="000000"/>
+          <w:sz w:val="28"/>
+          <w:szCs w:val="28"/>
+        </w:rPr>
+      </w:pPr>
+      <w:r>
+        <w:rPr>
+          <w:rFonts w:ascii="Times New Roman" w:hAnsi="Times New Roman" w:cs="Times New Roman"/>
+          <w:color w:val="000000"/>
+          <w:sz w:val="28"/>
+          <w:szCs w:val="28"/>
+        </w:rPr>
+        <w:t xml:space="preserve">OUTPUT: </w:t>
+      </w:r>
+    </w:p>
+    <w:p>
+      <w:pPr>
+        <w:pStyle w:val="BodyText"/>
+        <w:rPr>
+          <w:rFonts w:ascii="Times New Roman" w:hAnsi="Times New Roman" w:cs="Times New Roman"/>
+          <w:color w:val="000000"/>
+          <w:sz w:val="28"/>
+          <w:szCs w:val="28"/>
+        </w:rPr>
+      </w:pPr>
+      <w:r>
+        <w:rPr>
+          <w:rFonts w:ascii="Times New Roman" w:hAnsi="Times New Roman" w:cs="Times New Roman"/>
+          <w:color w:val="000000"/>
+          <w:sz w:val="28"/>
+          <w:szCs w:val="28"/>
+        </w:rPr>
+        <w:t>TATA</w:t>
+      </w:r>
+    </w:p>
+    <w:p>
+      <w:pPr>
+        <w:pStyle w:val="BodyText"/>
+        <w:rPr>
+          <w:rFonts w:ascii="Times New Roman" w:hAnsi="Times New Roman" w:cs="Times New Roman"/>
+          <w:color w:val="000000"/>
+          <w:sz w:val="28"/>
+          <w:szCs w:val="28"/>
+        </w:rPr>
+      </w:pPr>
+      <w:r>
+        <w:rPr>
+          <w:rFonts w:ascii="Times New Roman" w:hAnsi="Times New Roman" w:cs="Times New Roman"/>
+          <w:color w:val="000000"/>
+          <w:sz w:val="28"/>
+          <w:szCs w:val="28"/>
+        </w:rPr>
+        <w:t>Hyundai</w:t>
+      </w:r>
+    </w:p>
+    <w:p>
+      <w:pPr>
+        <w:pStyle w:val="BodyText"/>
+        <w:rPr>
+          <w:rFonts w:ascii="Times New Roman" w:hAnsi="Times New Roman" w:cs="Times New Roman"/>
+          <w:color w:val="000000"/>
+          <w:sz w:val="28"/>
+          <w:szCs w:val="28"/>
+        </w:rPr>
+      </w:pPr>
+      <w:r>
+        <w:rPr>
+          <w:rFonts w:ascii="Times New Roman" w:hAnsi="Times New Roman" w:cs="Times New Roman"/>
+          <w:color w:val="000000"/>
+          <w:sz w:val="28"/>
+          <w:szCs w:val="28"/>
+        </w:rPr>
+        <w:t>Honda</w:t>
+      </w:r>
+    </w:p>
+    <w:p>
+      <w:pPr>
+        <w:pStyle w:val="BodyText"/>
+        <w:rPr>
+          <w:rFonts w:ascii="Times New Roman" w:hAnsi="Times New Roman" w:cs="Times New Roman"/>
+          <w:color w:val="000000"/>
+          <w:sz w:val="28"/>
+          <w:szCs w:val="28"/>
+        </w:rPr>
+      </w:pPr>
+      <w:r>
+        <w:rPr>
+          <w:rFonts w:ascii="Times New Roman" w:hAnsi="Times New Roman" w:cs="Times New Roman"/>
+          <w:color w:val="000000"/>
+          <w:sz w:val="28"/>
+          <w:szCs w:val="28"/>
+        </w:rPr>
+        <w:t>NOTE: The variable x is not required to declare beforehand.</w:t>
+      </w:r>
+    </w:p>
+    <w:p>
+      <w:pPr>
+        <w:pStyle w:val="BodyText"/>
+        <w:rPr>
+          <w:rFonts w:ascii="Times New Roman" w:hAnsi="Times New Roman" w:cs="Times New Roman"/>
+          <w:color w:val="000000"/>
+          <w:sz w:val="28"/>
+          <w:szCs w:val="28"/>
+        </w:rPr>
+      </w:pPr>
+    </w:p>
+    <w:p>
+      <w:pPr>
+        <w:pStyle w:val="BodyText"/>
+        <w:rPr>
+          <w:rFonts w:ascii="Times New Roman" w:hAnsi="Times New Roman" w:cs="Times New Roman"/>
+          <w:color w:val="000000"/>
+          <w:sz w:val="28"/>
+          <w:szCs w:val="28"/>
+        </w:rPr>
+      </w:pPr>
+      <w:r>
+        <w:rPr>
+          <w:rFonts w:ascii="Times New Roman" w:hAnsi="Times New Roman" w:cs="Times New Roman"/>
+          <w:color w:val="000000"/>
+          <w:sz w:val="28"/>
+          <w:szCs w:val="28"/>
+        </w:rPr>
+        <w:lastRenderedPageBreak/>
+        <w:t>Break &amp; Continue Statements</w:t>
+      </w:r>
+    </w:p>
+    <w:p>
+      <w:pPr>
+        <w:pStyle w:val="BodyText"/>
+        <w:rPr>
+          <w:rFonts w:ascii="Times New Roman" w:hAnsi="Times New Roman" w:cs="Times New Roman"/>
+          <w:color w:val="000000"/>
+          <w:sz w:val="28"/>
+          <w:szCs w:val="28"/>
+        </w:rPr>
+      </w:pPr>
+      <w:r>
+        <w:rPr>
+          <w:rFonts w:ascii="Times New Roman" w:hAnsi="Times New Roman" w:cs="Times New Roman"/>
+          <w:color w:val="000000"/>
+          <w:sz w:val="28"/>
+          <w:szCs w:val="28"/>
+        </w:rPr>
+        <w:t>We can stop a loop with ‘break’ statement without having to go through all the elements in the list.</w:t>
+      </w:r>
+    </w:p>
+    <w:p>
+      <w:pPr>
+        <w:pStyle w:val="BodyText"/>
+        <w:rPr>
+          <w:rFonts w:ascii="Times New Roman" w:hAnsi="Times New Roman" w:cs="Times New Roman"/>
+          <w:color w:val="000000"/>
+          <w:sz w:val="28"/>
+          <w:szCs w:val="28"/>
+        </w:rPr>
+      </w:pPr>
+      <w:r>
+        <w:rPr>
+          <w:rFonts w:ascii="Times New Roman" w:hAnsi="Times New Roman" w:cs="Times New Roman"/>
+          <w:color w:val="000000"/>
+          <w:sz w:val="28"/>
+          <w:szCs w:val="28"/>
+        </w:rPr>
+        <w:t>‘’’</w:t>
+      </w:r>
+    </w:p>
+    <w:p>
+      <w:pPr>
+        <w:pStyle w:val="BodyText"/>
+        <w:rPr>
+          <w:rFonts w:ascii="Times New Roman" w:hAnsi="Times New Roman" w:cs="Times New Roman"/>
+          <w:color w:val="000000"/>
+          <w:sz w:val="28"/>
+          <w:szCs w:val="28"/>
+          <w:highlight w:val="lightGray"/>
+        </w:rPr>
+      </w:pPr>
+      <w:r>
+        <w:rPr>
+          <w:rFonts w:ascii="Times New Roman" w:hAnsi="Times New Roman" w:cs="Times New Roman"/>
+          <w:color w:val="000000"/>
+          <w:sz w:val="28"/>
+          <w:szCs w:val="28"/>
+          <w:highlight w:val="lightGray"/>
+        </w:rPr>
+        <w:t>cars = ["TATA", "Hyundai", "Honda"]</w:t>
+      </w:r>
+    </w:p>
+    <w:p>
+      <w:pPr>
+        <w:pStyle w:val="BodyText"/>
+        <w:rPr>
+          <w:rFonts w:ascii="Times New Roman" w:hAnsi="Times New Roman" w:cs="Times New Roman"/>
+          <w:color w:val="000000"/>
+          <w:sz w:val="28"/>
+          <w:szCs w:val="28"/>
+          <w:highlight w:val="lightGray"/>
+        </w:rPr>
+      </w:pPr>
+      <w:r>
+        <w:rPr>
+          <w:rFonts w:ascii="Times New Roman" w:hAnsi="Times New Roman" w:cs="Times New Roman"/>
+          <w:color w:val="000000"/>
+          <w:sz w:val="28"/>
+          <w:szCs w:val="28"/>
+          <w:highlight w:val="lightGray"/>
+        </w:rPr>
+        <w:t>for x in cars:</w:t>
+      </w:r>
+    </w:p>
+    <w:p>
+      <w:pPr>
+        <w:pStyle w:val="BodyText"/>
+        <w:ind w:firstLine="709"/>
+        <w:rPr>
+          <w:rFonts w:ascii="Times New Roman" w:hAnsi="Times New Roman" w:cs="Times New Roman"/>
+          <w:color w:val="000000"/>
+          <w:sz w:val="28"/>
+          <w:szCs w:val="28"/>
+          <w:highlight w:val="lightGray"/>
+        </w:rPr>
+      </w:pPr>
+      <w:r>
+        <w:rPr>
+          <w:rFonts w:ascii="Times New Roman" w:hAnsi="Times New Roman" w:cs="Times New Roman"/>
+          <w:color w:val="000000"/>
+          <w:sz w:val="28"/>
+          <w:szCs w:val="28"/>
+          <w:highlight w:val="lightGray"/>
+        </w:rPr>
+        <w:t xml:space="preserve">print(x) </w:t>
+      </w:r>
+    </w:p>
+    <w:p>
+      <w:pPr>
+        <w:pStyle w:val="BodyText"/>
+        <w:rPr>
+          <w:rFonts w:ascii="Times New Roman" w:hAnsi="Times New Roman" w:cs="Times New Roman"/>
+          <w:color w:val="000000"/>
+          <w:sz w:val="28"/>
+          <w:szCs w:val="28"/>
+          <w:highlight w:val="lightGray"/>
+        </w:rPr>
+      </w:pPr>
+      <w:r>
+        <w:rPr>
+          <w:rFonts w:ascii="Times New Roman" w:hAnsi="Times New Roman" w:cs="Times New Roman"/>
+          <w:color w:val="000000"/>
+          <w:sz w:val="28"/>
+          <w:szCs w:val="28"/>
+          <w:highlight w:val="yellow"/>
+        </w:rPr>
+        <w:t xml:space="preserve">  </w:t>
+      </w:r>
+      <w:r>
+        <w:rPr>
+          <w:rFonts w:ascii="Times New Roman" w:hAnsi="Times New Roman" w:cs="Times New Roman"/>
+          <w:color w:val="000000"/>
+          <w:sz w:val="28"/>
+          <w:szCs w:val="28"/>
+          <w:highlight w:val="yellow"/>
+        </w:rPr>
+        <w:tab/>
+      </w:r>
+      <w:r>
+        <w:rPr>
+          <w:rFonts w:ascii="Times New Roman" w:hAnsi="Times New Roman" w:cs="Times New Roman"/>
+          <w:color w:val="000000"/>
+          <w:sz w:val="28"/>
+          <w:szCs w:val="28"/>
+          <w:highlight w:val="lightGray"/>
+        </w:rPr>
+        <w:t>if x == "</w:t>
+      </w:r>
+      <w:r>
+        <w:rPr>
+          <w:rFonts w:ascii="Times New Roman" w:hAnsi="Times New Roman" w:cs="Times New Roman"/>
+          <w:color w:val="000000"/>
+          <w:sz w:val="28"/>
+          <w:szCs w:val="28"/>
+          <w:highlight w:val="lightGray"/>
+        </w:rPr>
+        <w:t xml:space="preserve"> </w:t>
+      </w:r>
+      <w:r>
+        <w:rPr>
+          <w:rFonts w:ascii="Times New Roman" w:hAnsi="Times New Roman" w:cs="Times New Roman"/>
+          <w:color w:val="000000"/>
+          <w:sz w:val="28"/>
+          <w:szCs w:val="28"/>
+          <w:highlight w:val="lightGray"/>
+        </w:rPr>
+        <w:t>Hyundai</w:t>
+      </w:r>
+      <w:r>
+        <w:rPr>
+          <w:rFonts w:ascii="Times New Roman" w:hAnsi="Times New Roman" w:cs="Times New Roman"/>
+          <w:color w:val="000000"/>
+          <w:sz w:val="28"/>
+          <w:szCs w:val="28"/>
+          <w:highlight w:val="lightGray"/>
+        </w:rPr>
+        <w:t xml:space="preserve"> </w:t>
+      </w:r>
+      <w:r>
+        <w:rPr>
+          <w:rFonts w:ascii="Times New Roman" w:hAnsi="Times New Roman" w:cs="Times New Roman"/>
+          <w:color w:val="000000"/>
+          <w:sz w:val="28"/>
+          <w:szCs w:val="28"/>
+          <w:highlight w:val="lightGray"/>
+        </w:rPr>
+        <w:t>":</w:t>
+      </w:r>
+    </w:p>
+    <w:p>
+      <w:pPr>
+        <w:pStyle w:val="BodyText"/>
+        <w:ind w:left="709" w:firstLine="709"/>
+        <w:rPr>
+          <w:rFonts w:ascii="Times New Roman" w:hAnsi="Times New Roman" w:cs="Times New Roman"/>
+          <w:color w:val="000000"/>
+          <w:sz w:val="28"/>
+          <w:szCs w:val="28"/>
+        </w:rPr>
+      </w:pPr>
+      <w:r>
+        <w:rPr>
+          <w:rFonts w:ascii="Times New Roman" w:hAnsi="Times New Roman" w:cs="Times New Roman"/>
+          <w:color w:val="000000"/>
+          <w:sz w:val="28"/>
+          <w:szCs w:val="28"/>
+          <w:highlight w:val="lightGray"/>
+        </w:rPr>
+        <w:t>break</w:t>
+      </w:r>
+    </w:p>
+    <w:p>
+      <w:pPr>
+        <w:pStyle w:val="BodyText"/>
+        <w:rPr>
+          <w:rFonts w:ascii="Times New Roman" w:hAnsi="Times New Roman" w:cs="Times New Roman"/>
+          <w:color w:val="000000"/>
+          <w:sz w:val="28"/>
+          <w:szCs w:val="28"/>
+        </w:rPr>
+      </w:pPr>
+      <w:r>
+        <w:rPr>
+          <w:rFonts w:ascii="Times New Roman" w:hAnsi="Times New Roman" w:cs="Times New Roman"/>
+          <w:color w:val="000000"/>
+          <w:sz w:val="28"/>
+          <w:szCs w:val="28"/>
+        </w:rPr>
+        <w:t>‘’’</w:t>
+      </w:r>
+    </w:p>
+    <w:p>
+      <w:pPr>
+        <w:pStyle w:val="BodyText"/>
+        <w:rPr>
+          <w:rFonts w:ascii="Times New Roman" w:hAnsi="Times New Roman" w:cs="Times New Roman"/>
+          <w:color w:val="000000"/>
+          <w:sz w:val="28"/>
+          <w:szCs w:val="28"/>
+        </w:rPr>
+      </w:pPr>
+      <w:r>
+        <w:rPr>
+          <w:rFonts w:ascii="Times New Roman" w:hAnsi="Times New Roman" w:cs="Times New Roman"/>
+          <w:color w:val="000000"/>
+          <w:sz w:val="28"/>
+          <w:szCs w:val="28"/>
+        </w:rPr>
+        <w:t>OUTPUT:</w:t>
+      </w:r>
+    </w:p>
+    <w:p>
+      <w:pPr>
+        <w:pStyle w:val="BodyText"/>
+        <w:rPr>
+          <w:rFonts w:ascii="Times New Roman" w:hAnsi="Times New Roman" w:cs="Times New Roman"/>
+          <w:color w:val="000000"/>
+          <w:sz w:val="28"/>
+          <w:szCs w:val="28"/>
+        </w:rPr>
+      </w:pPr>
+      <w:r>
+        <w:rPr>
+          <w:rFonts w:ascii="Times New Roman" w:hAnsi="Times New Roman" w:cs="Times New Roman"/>
+          <w:color w:val="000000"/>
+          <w:sz w:val="28"/>
+          <w:szCs w:val="28"/>
+        </w:rPr>
+        <w:t>TATA</w:t>
+      </w:r>
+    </w:p>
+    <w:p>
+      <w:pPr>
+        <w:pStyle w:val="BodyText"/>
+        <w:rPr>
+          <w:rFonts w:ascii="Times New Roman" w:hAnsi="Times New Roman" w:cs="Times New Roman"/>
+          <w:color w:val="000000"/>
+          <w:sz w:val="28"/>
+          <w:szCs w:val="28"/>
+        </w:rPr>
+      </w:pPr>
+      <w:r>
+        <w:rPr>
+          <w:rFonts w:ascii="Times New Roman" w:hAnsi="Times New Roman" w:cs="Times New Roman"/>
+          <w:color w:val="000000"/>
+          <w:sz w:val="28"/>
+          <w:szCs w:val="28"/>
+        </w:rPr>
+        <w:t>Hyundai</w:t>
+      </w:r>
+    </w:p>
+    <w:p>
+      <w:pPr>
+        <w:pStyle w:val="BodyText"/>
+        <w:rPr>
+          <w:rFonts w:ascii="Times New Roman" w:hAnsi="Times New Roman" w:cs="Times New Roman"/>
+          <w:color w:val="000000"/>
+          <w:sz w:val="28"/>
+          <w:szCs w:val="28"/>
+        </w:rPr>
+      </w:pPr>
+      <w:r>
+        <w:rPr>
+          <w:rFonts w:ascii="Times New Roman" w:hAnsi="Times New Roman" w:cs="Times New Roman"/>
+          <w:color w:val="000000"/>
+          <w:sz w:val="28"/>
+          <w:szCs w:val="28"/>
+        </w:rPr>
+        <w:t>The program breaks out of the loop without iterating through all the elements.</w:t>
+      </w:r>
+    </w:p>
+    <w:p>
+      <w:pPr>
+        <w:pStyle w:val="BodyText"/>
+        <w:rPr>
+          <w:rFonts w:ascii="Times New Roman" w:hAnsi="Times New Roman" w:cs="Times New Roman"/>
+          <w:color w:val="000000"/>
+          <w:sz w:val="28"/>
+          <w:szCs w:val="28"/>
+        </w:rPr>
+      </w:pPr>
+      <w:r>
+        <w:rPr>
+          <w:rFonts w:ascii="Times New Roman" w:hAnsi="Times New Roman" w:cs="Times New Roman"/>
+          <w:color w:val="000000"/>
+          <w:sz w:val="28"/>
+          <w:szCs w:val="28"/>
+        </w:rPr>
+        <w:t xml:space="preserve">On the other </w:t>
+      </w:r>
+      <w:r>
+        <w:rPr>
+          <w:rFonts w:ascii="Times New Roman" w:hAnsi="Times New Roman" w:cs="Times New Roman"/>
+          <w:color w:val="000000"/>
+          <w:sz w:val="28"/>
+          <w:szCs w:val="28"/>
+        </w:rPr>
+        <w:t>hand,</w:t>
+      </w:r>
+      <w:r>
+        <w:rPr>
+          <w:rFonts w:ascii="Times New Roman" w:hAnsi="Times New Roman" w:cs="Times New Roman"/>
+          <w:color w:val="000000"/>
+          <w:sz w:val="28"/>
+          <w:szCs w:val="28"/>
+        </w:rPr>
+        <w:t xml:space="preserve"> continue statement stops the current iteration and continues with the next </w:t>
+      </w:r>
+      <w:r>
+        <w:rPr>
+          <w:rFonts w:ascii="Times New Roman" w:hAnsi="Times New Roman" w:cs="Times New Roman"/>
+          <w:color w:val="000000"/>
+          <w:sz w:val="28"/>
+          <w:szCs w:val="28"/>
+        </w:rPr>
+        <w:t>iteration.</w:t>
+      </w:r>
+    </w:p>
+    <w:p>
+      <w:pPr>
+        <w:pStyle w:val="BodyText"/>
+        <w:rPr>
+          <w:rFonts w:ascii="Times New Roman" w:hAnsi="Times New Roman" w:cs="Times New Roman"/>
+          <w:color w:val="000000"/>
+          <w:sz w:val="28"/>
+          <w:szCs w:val="28"/>
+        </w:rPr>
+      </w:pPr>
+      <w:r>
+        <w:rPr>
+          <w:rFonts w:ascii="Times New Roman" w:hAnsi="Times New Roman" w:cs="Times New Roman"/>
+          <w:color w:val="000000"/>
+          <w:sz w:val="28"/>
+          <w:szCs w:val="28"/>
+        </w:rPr>
+        <w:t>‘’’</w:t>
+      </w:r>
+    </w:p>
+    <w:p>
+      <w:pPr>
+        <w:pStyle w:val="BodyText"/>
+        <w:rPr>
+          <w:rFonts w:ascii="Times New Roman" w:hAnsi="Times New Roman" w:cs="Times New Roman"/>
+          <w:color w:val="000000"/>
+          <w:sz w:val="28"/>
+          <w:szCs w:val="28"/>
+          <w:highlight w:val="lightGray"/>
+        </w:rPr>
+      </w:pPr>
+      <w:r>
+        <w:rPr>
+          <w:rFonts w:ascii="Times New Roman" w:hAnsi="Times New Roman" w:cs="Times New Roman"/>
+          <w:color w:val="000000"/>
+          <w:sz w:val="28"/>
+          <w:szCs w:val="28"/>
+          <w:highlight w:val="lightGray"/>
+        </w:rPr>
+        <w:t>cars = ["TATA", "Hyundai", "</w:t>
+      </w:r>
+      <w:bookmarkStart w:id="0" w:name="_Hlk12266962"/>
+      <w:r>
+        <w:rPr>
+          <w:rFonts w:ascii="Times New Roman" w:hAnsi="Times New Roman" w:cs="Times New Roman"/>
+          <w:color w:val="000000"/>
+          <w:sz w:val="28"/>
+          <w:szCs w:val="28"/>
+          <w:highlight w:val="lightGray"/>
+        </w:rPr>
+        <w:t>Honda</w:t>
+      </w:r>
       <w:bookmarkEnd w:id="0"/>
+      <w:r>
+        <w:rPr>
+          <w:rFonts w:ascii="Times New Roman" w:hAnsi="Times New Roman" w:cs="Times New Roman"/>
+          <w:color w:val="000000"/>
+          <w:sz w:val="28"/>
+          <w:szCs w:val="28"/>
+          <w:highlight w:val="lightGray"/>
+        </w:rPr>
+        <w:t>"]</w:t>
+      </w:r>
+    </w:p>
+    <w:p>
+      <w:pPr>
+        <w:pStyle w:val="BodyText"/>
+        <w:rPr>
+          <w:rFonts w:ascii="Times New Roman" w:hAnsi="Times New Roman" w:cs="Times New Roman"/>
+          <w:color w:val="000000"/>
+          <w:sz w:val="28"/>
+          <w:szCs w:val="28"/>
+          <w:highlight w:val="lightGray"/>
+        </w:rPr>
+      </w:pPr>
+      <w:r>
+        <w:rPr>
+          <w:rFonts w:ascii="Times New Roman" w:hAnsi="Times New Roman" w:cs="Times New Roman"/>
+          <w:color w:val="000000"/>
+          <w:sz w:val="28"/>
+          <w:szCs w:val="28"/>
+          <w:highlight w:val="lightGray"/>
+        </w:rPr>
+        <w:t>for x in cars:</w:t>
+      </w:r>
+    </w:p>
+    <w:p>
+      <w:pPr>
+        <w:pStyle w:val="BodyText"/>
+        <w:rPr>
+          <w:rFonts w:ascii="Times New Roman" w:hAnsi="Times New Roman" w:cs="Times New Roman"/>
+          <w:color w:val="000000"/>
+          <w:sz w:val="28"/>
+          <w:szCs w:val="28"/>
+          <w:highlight w:val="lightGray"/>
+        </w:rPr>
+      </w:pPr>
+      <w:r>
+        <w:rPr>
+          <w:rFonts w:ascii="Times New Roman" w:hAnsi="Times New Roman" w:cs="Times New Roman"/>
+          <w:color w:val="000000"/>
+          <w:sz w:val="28"/>
+          <w:szCs w:val="28"/>
+          <w:highlight w:val="lightGray"/>
+        </w:rPr>
+        <w:t xml:space="preserve">  </w:t>
+      </w:r>
+      <w:r>
+        <w:rPr>
+          <w:rFonts w:ascii="Times New Roman" w:hAnsi="Times New Roman" w:cs="Times New Roman"/>
+          <w:color w:val="000000"/>
+          <w:sz w:val="28"/>
+          <w:szCs w:val="28"/>
+          <w:highlight w:val="lightGray"/>
+        </w:rPr>
+        <w:tab/>
+        <w:t>if x == " Hyundai ":</w:t>
+      </w:r>
+    </w:p>
+    <w:p>
+      <w:pPr>
+        <w:pStyle w:val="BodyText"/>
+        <w:ind w:left="709" w:firstLine="709"/>
+        <w:rPr>
+          <w:rFonts w:ascii="Times New Roman" w:hAnsi="Times New Roman" w:cs="Times New Roman"/>
+          <w:color w:val="000000"/>
+          <w:sz w:val="28"/>
+          <w:szCs w:val="28"/>
+          <w:highlight w:val="lightGray"/>
+        </w:rPr>
+      </w:pPr>
+      <w:r>
+        <w:rPr>
+          <w:rFonts w:ascii="Times New Roman" w:hAnsi="Times New Roman" w:cs="Times New Roman"/>
+          <w:color w:val="000000"/>
+          <w:sz w:val="28"/>
+          <w:szCs w:val="28"/>
+          <w:highlight w:val="lightGray"/>
+        </w:rPr>
+        <w:t>continue</w:t>
+      </w:r>
+    </w:p>
+    <w:p>
+      <w:pPr>
+        <w:pStyle w:val="BodyText"/>
+        <w:ind w:firstLine="709"/>
+        <w:rPr>
+          <w:rFonts w:ascii="Times New Roman" w:hAnsi="Times New Roman" w:cs="Times New Roman"/>
+          <w:color w:val="000000"/>
+          <w:sz w:val="28"/>
+          <w:szCs w:val="28"/>
+        </w:rPr>
+      </w:pPr>
+      <w:r>
+        <w:rPr>
+          <w:rFonts w:ascii="Times New Roman" w:hAnsi="Times New Roman" w:cs="Times New Roman"/>
+          <w:color w:val="000000"/>
+          <w:sz w:val="28"/>
+          <w:szCs w:val="28"/>
+          <w:highlight w:val="lightGray"/>
+        </w:rPr>
+        <w:t>print(x)</w:t>
+      </w:r>
+      <w:r>
+        <w:rPr>
+          <w:rFonts w:ascii="Times New Roman" w:hAnsi="Times New Roman" w:cs="Times New Roman"/>
+          <w:color w:val="000000"/>
+          <w:sz w:val="28"/>
+          <w:szCs w:val="28"/>
+        </w:rPr>
+        <w:t xml:space="preserve"> </w:t>
+      </w:r>
+      <w:bookmarkStart w:id="1" w:name="_GoBack"/>
+      <w:bookmarkEnd w:id="1"/>
+    </w:p>
+    <w:p>
+      <w:pPr>
+        <w:pStyle w:val="BodyText"/>
+        <w:rPr>
+          <w:rFonts w:ascii="Times New Roman" w:hAnsi="Times New Roman" w:cs="Times New Roman"/>
+          <w:color w:val="000000"/>
+          <w:sz w:val="28"/>
+          <w:szCs w:val="28"/>
+        </w:rPr>
+      </w:pPr>
+      <w:r>
+        <w:rPr>
+          <w:rFonts w:ascii="Times New Roman" w:hAnsi="Times New Roman" w:cs="Times New Roman"/>
+          <w:color w:val="000000"/>
+          <w:sz w:val="28"/>
+          <w:szCs w:val="28"/>
+        </w:rPr>
+        <w:t>‘’’</w:t>
+      </w:r>
+    </w:p>
+    <w:p>
+      <w:pPr>
+        <w:pStyle w:val="BodyText"/>
+        <w:rPr>
+          <w:rFonts w:ascii="Times New Roman" w:hAnsi="Times New Roman" w:cs="Times New Roman"/>
+          <w:color w:val="000000"/>
+          <w:sz w:val="28"/>
+          <w:szCs w:val="28"/>
+        </w:rPr>
+      </w:pPr>
+      <w:r>
+        <w:rPr>
+          <w:rFonts w:ascii="Times New Roman" w:hAnsi="Times New Roman" w:cs="Times New Roman"/>
+          <w:color w:val="000000"/>
+          <w:sz w:val="28"/>
+          <w:szCs w:val="28"/>
+        </w:rPr>
+        <w:t>OUTPUT:</w:t>
+      </w:r>
+    </w:p>
+    <w:p>
+      <w:pPr>
+        <w:pStyle w:val="BodyText"/>
+        <w:rPr>
+          <w:rFonts w:ascii="Times New Roman" w:hAnsi="Times New Roman" w:cs="Times New Roman"/>
+          <w:color w:val="000000"/>
+          <w:sz w:val="28"/>
+          <w:szCs w:val="28"/>
+        </w:rPr>
+      </w:pPr>
+      <w:r>
+        <w:rPr>
+          <w:rFonts w:ascii="Times New Roman" w:hAnsi="Times New Roman" w:cs="Times New Roman"/>
+          <w:color w:val="000000"/>
+          <w:sz w:val="28"/>
+          <w:szCs w:val="28"/>
+        </w:rPr>
+        <w:t>TATA</w:t>
+      </w:r>
+    </w:p>
+    <w:p>
+      <w:pPr>
+        <w:pStyle w:val="BodyText"/>
+        <w:rPr>
+          <w:rFonts w:ascii="Times New Roman" w:hAnsi="Times New Roman" w:cs="Times New Roman"/>
+          <w:color w:val="000000"/>
+          <w:sz w:val="28"/>
+          <w:szCs w:val="28"/>
+        </w:rPr>
+      </w:pPr>
+      <w:r>
+        <w:rPr>
+          <w:rFonts w:ascii="Times New Roman" w:hAnsi="Times New Roman" w:cs="Times New Roman"/>
+          <w:color w:val="000000"/>
+          <w:sz w:val="28"/>
+          <w:szCs w:val="28"/>
+        </w:rPr>
+        <w:t>Honda</w:t>
+      </w:r>
+    </w:p>
+    <w:p>
+      <w:pPr>
+        <w:pStyle w:val="BodyText"/>
+        <w:rPr>
+          <w:rFonts w:ascii="Times New Roman" w:hAnsi="Times New Roman" w:cs="Times New Roman"/>
+          <w:color w:val="000000"/>
+          <w:sz w:val="28"/>
+          <w:szCs w:val="28"/>
+        </w:rPr>
+      </w:pPr>
+    </w:p>
+    <w:p>
+      <w:pPr>
+        <w:pStyle w:val="BodyText"/>
+        <w:rPr>
+          <w:rFonts w:ascii="Times New Roman" w:hAnsi="Times New Roman" w:cs="Times New Roman"/>
+          <w:color w:val="000000"/>
+          <w:sz w:val="28"/>
+          <w:szCs w:val="28"/>
+        </w:rPr>
+      </w:pPr>
+    </w:p>
+    <w:p>
+      <w:pPr>
+        <w:pStyle w:val="BodyText"/>
+        <w:rPr>
+          <w:rFonts w:ascii="Times New Roman" w:hAnsi="Times New Roman" w:cs="Times New Roman"/>
+          <w:color w:val="000000"/>
+          <w:sz w:val="28"/>
+          <w:szCs w:val="28"/>
+        </w:rPr>
+      </w:pPr>
+    </w:p>
+    <w:p>
+      <w:pPr>
+        <w:pStyle w:val="BodyText"/>
+        <w:rPr>
+          <w:rFonts w:ascii="Times New Roman" w:hAnsi="Times New Roman" w:cs="Times New Roman"/>
+          <w:color w:val="000000"/>
+          <w:sz w:val="28"/>
+          <w:szCs w:val="28"/>
+        </w:rPr>
+      </w:pPr>
+      <w:proofErr w:type="gramStart"/>
+      <w:r>
+        <w:rPr>
+          <w:rFonts w:ascii="Times New Roman" w:hAnsi="Times New Roman" w:cs="Times New Roman"/>
+          <w:color w:val="000000"/>
+          <w:sz w:val="28"/>
+          <w:szCs w:val="28"/>
+        </w:rPr>
+        <w:lastRenderedPageBreak/>
+        <w:t>range(</w:t>
+      </w:r>
+      <w:proofErr w:type="gramEnd"/>
+      <w:r>
+        <w:rPr>
+          <w:rFonts w:ascii="Times New Roman" w:hAnsi="Times New Roman" w:cs="Times New Roman"/>
+          <w:color w:val="000000"/>
+          <w:sz w:val="28"/>
+          <w:szCs w:val="28"/>
+        </w:rPr>
+        <w:t xml:space="preserve">) </w:t>
+      </w:r>
+      <w:r>
+        <w:rPr>
+          <w:rFonts w:ascii="Times New Roman" w:hAnsi="Times New Roman" w:cs="Times New Roman"/>
+          <w:color w:val="000000"/>
+          <w:sz w:val="28"/>
+          <w:szCs w:val="28"/>
+        </w:rPr>
+        <w:t>f</w:t>
+      </w:r>
+      <w:r>
+        <w:rPr>
+          <w:rFonts w:ascii="Times New Roman" w:hAnsi="Times New Roman" w:cs="Times New Roman"/>
+          <w:color w:val="000000"/>
+          <w:sz w:val="28"/>
+          <w:szCs w:val="28"/>
+        </w:rPr>
+        <w:t>unction</w:t>
+      </w:r>
+      <w:r>
+        <w:rPr>
+          <w:rFonts w:ascii="Times New Roman" w:hAnsi="Times New Roman" w:cs="Times New Roman"/>
+          <w:color w:val="000000"/>
+          <w:sz w:val="28"/>
+          <w:szCs w:val="28"/>
+        </w:rPr>
+        <w:t xml:space="preserve"> in For Loop</w:t>
+      </w:r>
+    </w:p>
+    <w:p>
+      <w:pPr>
+        <w:pStyle w:val="BodyText"/>
+        <w:rPr>
+          <w:rFonts w:ascii="Times New Roman" w:hAnsi="Times New Roman" w:cs="Times New Roman"/>
+          <w:color w:val="000000"/>
+          <w:sz w:val="28"/>
+          <w:szCs w:val="28"/>
+        </w:rPr>
+      </w:pPr>
+      <w:r>
+        <w:rPr>
+          <w:rFonts w:ascii="Times New Roman" w:hAnsi="Times New Roman" w:cs="Times New Roman"/>
+          <w:color w:val="000000"/>
+          <w:sz w:val="28"/>
+          <w:szCs w:val="28"/>
+        </w:rPr>
+        <w:t xml:space="preserve">To loop through a set of code </w:t>
+      </w:r>
+      <w:r>
+        <w:rPr>
+          <w:rFonts w:ascii="Times New Roman" w:hAnsi="Times New Roman" w:cs="Times New Roman"/>
+          <w:color w:val="000000"/>
+          <w:sz w:val="28"/>
+          <w:szCs w:val="28"/>
+        </w:rPr>
+        <w:t>for</w:t>
+      </w:r>
+      <w:r>
+        <w:rPr>
+          <w:rFonts w:ascii="Times New Roman" w:hAnsi="Times New Roman" w:cs="Times New Roman"/>
+          <w:color w:val="000000"/>
+          <w:sz w:val="28"/>
+          <w:szCs w:val="28"/>
+        </w:rPr>
+        <w:t xml:space="preserve"> specified number of times, we can use the </w:t>
+      </w:r>
+      <w:proofErr w:type="gramStart"/>
+      <w:r>
+        <w:rPr>
+          <w:rFonts w:ascii="Times New Roman" w:hAnsi="Times New Roman" w:cs="Times New Roman"/>
+          <w:color w:val="000000"/>
+          <w:sz w:val="28"/>
+          <w:szCs w:val="28"/>
+        </w:rPr>
+        <w:t>range(</w:t>
+      </w:r>
+      <w:proofErr w:type="gramEnd"/>
+      <w:r>
+        <w:rPr>
+          <w:rFonts w:ascii="Times New Roman" w:hAnsi="Times New Roman" w:cs="Times New Roman"/>
+          <w:color w:val="000000"/>
+          <w:sz w:val="28"/>
+          <w:szCs w:val="28"/>
+        </w:rPr>
+        <w:t>) function</w:t>
+      </w:r>
+      <w:r>
+        <w:rPr>
+          <w:rFonts w:ascii="Times New Roman" w:hAnsi="Times New Roman" w:cs="Times New Roman"/>
+          <w:color w:val="000000"/>
+          <w:sz w:val="28"/>
+          <w:szCs w:val="28"/>
+        </w:rPr>
+        <w:t xml:space="preserve"> in for loop</w:t>
+      </w:r>
+      <w:r>
+        <w:rPr>
+          <w:rFonts w:ascii="Times New Roman" w:hAnsi="Times New Roman" w:cs="Times New Roman"/>
+          <w:color w:val="000000"/>
+          <w:sz w:val="28"/>
+          <w:szCs w:val="28"/>
+        </w:rPr>
+        <w:t>,</w:t>
+      </w:r>
+      <w:r>
+        <w:rPr>
+          <w:rFonts w:ascii="Times New Roman" w:hAnsi="Times New Roman" w:cs="Times New Roman"/>
+          <w:color w:val="000000"/>
+          <w:sz w:val="28"/>
+          <w:szCs w:val="28"/>
+        </w:rPr>
+        <w:t xml:space="preserve"> </w:t>
+      </w:r>
+      <w:r>
+        <w:rPr>
+          <w:rFonts w:ascii="Times New Roman" w:hAnsi="Times New Roman" w:cs="Times New Roman"/>
+          <w:color w:val="000000"/>
+          <w:sz w:val="28"/>
+          <w:szCs w:val="28"/>
+        </w:rPr>
+        <w:t>The range() function returns a sequence of numbers, starting from 0</w:t>
+      </w:r>
+      <w:r>
+        <w:rPr>
+          <w:rFonts w:ascii="Times New Roman" w:hAnsi="Times New Roman" w:cs="Times New Roman"/>
+          <w:color w:val="000000"/>
+          <w:sz w:val="28"/>
+          <w:szCs w:val="28"/>
+        </w:rPr>
+        <w:t>(</w:t>
+      </w:r>
+      <w:r>
+        <w:rPr>
+          <w:rFonts w:ascii="Times New Roman" w:hAnsi="Times New Roman" w:cs="Times New Roman"/>
+          <w:color w:val="000000"/>
+          <w:sz w:val="28"/>
+          <w:szCs w:val="28"/>
+        </w:rPr>
+        <w:t>default</w:t>
+      </w:r>
+      <w:r>
+        <w:rPr>
+          <w:rFonts w:ascii="Times New Roman" w:hAnsi="Times New Roman" w:cs="Times New Roman"/>
+          <w:color w:val="000000"/>
+          <w:sz w:val="28"/>
+          <w:szCs w:val="28"/>
+        </w:rPr>
+        <w:t>)</w:t>
+      </w:r>
+      <w:r>
+        <w:rPr>
+          <w:rFonts w:ascii="Times New Roman" w:hAnsi="Times New Roman" w:cs="Times New Roman"/>
+          <w:color w:val="000000"/>
+          <w:sz w:val="28"/>
+          <w:szCs w:val="28"/>
+        </w:rPr>
+        <w:t>, and increments by 1 (default), and ends at a specified number</w:t>
+      </w:r>
+      <w:r>
+        <w:rPr>
+          <w:rFonts w:ascii="Times New Roman" w:hAnsi="Times New Roman" w:cs="Times New Roman"/>
+          <w:color w:val="000000"/>
+          <w:sz w:val="28"/>
+          <w:szCs w:val="28"/>
+        </w:rPr>
+        <w:t xml:space="preserve"> (n-1)</w:t>
+      </w:r>
+      <w:r>
+        <w:rPr>
+          <w:rFonts w:ascii="Times New Roman" w:hAnsi="Times New Roman" w:cs="Times New Roman"/>
+          <w:color w:val="000000"/>
+          <w:sz w:val="28"/>
+          <w:szCs w:val="28"/>
+        </w:rPr>
+        <w:t>.</w:t>
+      </w:r>
+    </w:p>
+    <w:p>
+      <w:pPr>
+        <w:pStyle w:val="BodyText"/>
+        <w:rPr>
+          <w:rFonts w:ascii="Times New Roman" w:hAnsi="Times New Roman" w:cs="Times New Roman"/>
+          <w:color w:val="000000"/>
+          <w:sz w:val="28"/>
+          <w:szCs w:val="28"/>
+        </w:rPr>
+      </w:pPr>
+      <w:r>
+        <w:rPr>
+          <w:rFonts w:ascii="Times New Roman" w:hAnsi="Times New Roman" w:cs="Times New Roman"/>
+          <w:color w:val="000000"/>
+          <w:sz w:val="28"/>
+          <w:szCs w:val="28"/>
+        </w:rPr>
+        <w:t>‘’’</w:t>
+      </w:r>
+    </w:p>
+    <w:p>
+      <w:pPr>
+        <w:pStyle w:val="BodyText"/>
+        <w:rPr>
+          <w:rFonts w:ascii="Times New Roman" w:hAnsi="Times New Roman" w:cs="Times New Roman"/>
+          <w:color w:val="000000"/>
+          <w:sz w:val="28"/>
+          <w:szCs w:val="28"/>
+          <w:highlight w:val="lightGray"/>
+        </w:rPr>
+      </w:pPr>
+      <w:r>
+        <w:rPr>
+          <w:rFonts w:ascii="Times New Roman" w:hAnsi="Times New Roman" w:cs="Times New Roman"/>
+          <w:color w:val="000000"/>
+          <w:sz w:val="28"/>
+          <w:szCs w:val="28"/>
+          <w:highlight w:val="lightGray"/>
+        </w:rPr>
+        <w:t xml:space="preserve">for x in </w:t>
+      </w:r>
+      <w:proofErr w:type="gramStart"/>
+      <w:r>
+        <w:rPr>
+          <w:rFonts w:ascii="Times New Roman" w:hAnsi="Times New Roman" w:cs="Times New Roman"/>
+          <w:color w:val="000000"/>
+          <w:sz w:val="28"/>
+          <w:szCs w:val="28"/>
+          <w:highlight w:val="lightGray"/>
+        </w:rPr>
+        <w:t>range(</w:t>
+      </w:r>
+      <w:proofErr w:type="gramEnd"/>
+      <w:r>
+        <w:rPr>
+          <w:rFonts w:ascii="Times New Roman" w:hAnsi="Times New Roman" w:cs="Times New Roman"/>
+          <w:color w:val="000000"/>
+          <w:sz w:val="28"/>
+          <w:szCs w:val="28"/>
+          <w:highlight w:val="lightGray"/>
+        </w:rPr>
+        <w:t>5</w:t>
+      </w:r>
+      <w:r>
+        <w:rPr>
+          <w:rFonts w:ascii="Times New Roman" w:hAnsi="Times New Roman" w:cs="Times New Roman"/>
+          <w:color w:val="000000"/>
+          <w:sz w:val="28"/>
+          <w:szCs w:val="28"/>
+          <w:highlight w:val="lightGray"/>
+        </w:rPr>
+        <w:t>):</w:t>
+      </w:r>
+    </w:p>
+    <w:p>
+      <w:pPr>
+        <w:pStyle w:val="BodyText"/>
+        <w:rPr>
+          <w:rFonts w:ascii="Times New Roman" w:hAnsi="Times New Roman" w:cs="Times New Roman"/>
+          <w:color w:val="000000"/>
+          <w:sz w:val="28"/>
+          <w:szCs w:val="28"/>
+        </w:rPr>
+      </w:pPr>
+      <w:r>
+        <w:rPr>
+          <w:rFonts w:ascii="Times New Roman" w:hAnsi="Times New Roman" w:cs="Times New Roman"/>
+          <w:color w:val="000000"/>
+          <w:sz w:val="28"/>
+          <w:szCs w:val="28"/>
+          <w:highlight w:val="lightGray"/>
+        </w:rPr>
+        <w:t xml:space="preserve">  print(x)</w:t>
+      </w:r>
+    </w:p>
+    <w:p>
+      <w:pPr>
+        <w:pStyle w:val="BodyText"/>
+        <w:rPr>
+          <w:rFonts w:ascii="Times New Roman" w:hAnsi="Times New Roman" w:cs="Times New Roman"/>
+          <w:color w:val="000000"/>
+          <w:sz w:val="28"/>
+          <w:szCs w:val="28"/>
+        </w:rPr>
+      </w:pPr>
+      <w:r>
+        <w:rPr>
+          <w:rFonts w:ascii="Times New Roman" w:hAnsi="Times New Roman" w:cs="Times New Roman"/>
+          <w:color w:val="000000"/>
+          <w:sz w:val="28"/>
+          <w:szCs w:val="28"/>
+        </w:rPr>
+        <w:t>‘’’</w:t>
+      </w:r>
+    </w:p>
+    <w:p>
+      <w:pPr>
+        <w:pStyle w:val="BodyText"/>
+        <w:rPr>
+          <w:rFonts w:ascii="Times New Roman" w:hAnsi="Times New Roman" w:cs="Times New Roman"/>
+          <w:color w:val="000000"/>
+          <w:sz w:val="28"/>
+          <w:szCs w:val="28"/>
+        </w:rPr>
+      </w:pPr>
+      <w:r>
+        <w:rPr>
+          <w:rFonts w:ascii="Times New Roman" w:hAnsi="Times New Roman" w:cs="Times New Roman"/>
+          <w:color w:val="000000"/>
+          <w:sz w:val="28"/>
+          <w:szCs w:val="28"/>
+        </w:rPr>
+        <w:t>OUTPUT:</w:t>
+      </w:r>
+    </w:p>
+    <w:p>
+      <w:pPr>
+        <w:pStyle w:val="BodyText"/>
+        <w:rPr>
+          <w:rFonts w:ascii="Times New Roman" w:hAnsi="Times New Roman" w:cs="Times New Roman"/>
+          <w:color w:val="000000"/>
+          <w:sz w:val="28"/>
+          <w:szCs w:val="28"/>
+        </w:rPr>
+      </w:pPr>
+      <w:r>
+        <w:rPr>
+          <w:rFonts w:ascii="Times New Roman" w:hAnsi="Times New Roman" w:cs="Times New Roman"/>
+          <w:color w:val="000000"/>
+          <w:sz w:val="28"/>
+          <w:szCs w:val="28"/>
+        </w:rPr>
+        <w:t>0</w:t>
+      </w:r>
+    </w:p>
+    <w:p>
+      <w:pPr>
+        <w:pStyle w:val="BodyText"/>
+        <w:rPr>
+          <w:rFonts w:ascii="Times New Roman" w:hAnsi="Times New Roman" w:cs="Times New Roman"/>
+          <w:color w:val="000000"/>
+          <w:sz w:val="28"/>
+          <w:szCs w:val="28"/>
+        </w:rPr>
+      </w:pPr>
+      <w:r>
+        <w:rPr>
+          <w:rFonts w:ascii="Times New Roman" w:hAnsi="Times New Roman" w:cs="Times New Roman"/>
+          <w:color w:val="000000"/>
+          <w:sz w:val="28"/>
+          <w:szCs w:val="28"/>
+        </w:rPr>
+        <w:t>1</w:t>
+      </w:r>
+    </w:p>
+    <w:p>
+      <w:pPr>
+        <w:pStyle w:val="BodyText"/>
+        <w:rPr>
+          <w:rFonts w:ascii="Times New Roman" w:hAnsi="Times New Roman" w:cs="Times New Roman"/>
+          <w:color w:val="000000"/>
+          <w:sz w:val="28"/>
+          <w:szCs w:val="28"/>
+        </w:rPr>
+      </w:pPr>
+      <w:r>
+        <w:rPr>
+          <w:rFonts w:ascii="Times New Roman" w:hAnsi="Times New Roman" w:cs="Times New Roman"/>
+          <w:color w:val="000000"/>
+          <w:sz w:val="28"/>
+          <w:szCs w:val="28"/>
+        </w:rPr>
+        <w:t>2</w:t>
+      </w:r>
+    </w:p>
+    <w:p>
+      <w:pPr>
+        <w:pStyle w:val="BodyText"/>
+        <w:rPr>
+          <w:rFonts w:ascii="Times New Roman" w:hAnsi="Times New Roman" w:cs="Times New Roman"/>
+          <w:color w:val="000000"/>
+          <w:sz w:val="28"/>
+          <w:szCs w:val="28"/>
+        </w:rPr>
+      </w:pPr>
+      <w:r>
+        <w:rPr>
+          <w:rFonts w:ascii="Times New Roman" w:hAnsi="Times New Roman" w:cs="Times New Roman"/>
+          <w:color w:val="000000"/>
+          <w:sz w:val="28"/>
+          <w:szCs w:val="28"/>
+        </w:rPr>
+        <w:t>3</w:t>
+      </w:r>
+    </w:p>
+    <w:p>
+      <w:pPr>
+        <w:pStyle w:val="BodyText"/>
+        <w:rPr>
+          <w:rFonts w:ascii="Times New Roman" w:hAnsi="Times New Roman" w:cs="Times New Roman"/>
+          <w:color w:val="000000"/>
+          <w:sz w:val="28"/>
+          <w:szCs w:val="28"/>
+        </w:rPr>
+      </w:pPr>
+      <w:r>
+        <w:rPr>
+          <w:rFonts w:ascii="Times New Roman" w:hAnsi="Times New Roman" w:cs="Times New Roman"/>
+          <w:color w:val="000000"/>
+          <w:sz w:val="28"/>
+          <w:szCs w:val="28"/>
+        </w:rPr>
+        <w:t>4</w:t>
+      </w:r>
+    </w:p>
+    <w:p>
+      <w:pPr>
+        <w:pStyle w:val="BodyText"/>
+        <w:rPr>
+          <w:rFonts w:ascii="Times New Roman" w:hAnsi="Times New Roman" w:cs="Times New Roman"/>
+          <w:color w:val="000000"/>
+          <w:sz w:val="28"/>
+          <w:szCs w:val="28"/>
+        </w:rPr>
+      </w:pPr>
+    </w:p>
+    <w:p>
+      <w:pPr>
+        <w:pStyle w:val="BodyText"/>
+        <w:rPr>
+          <w:rFonts w:ascii="Times New Roman" w:hAnsi="Times New Roman" w:cs="Times New Roman"/>
+          <w:color w:val="000000"/>
+          <w:sz w:val="28"/>
+          <w:szCs w:val="28"/>
+        </w:rPr>
+      </w:pPr>
+      <w:r>
+        <w:rPr>
+          <w:rFonts w:ascii="Times New Roman" w:hAnsi="Times New Roman" w:cs="Times New Roman"/>
+          <w:color w:val="000000"/>
+          <w:sz w:val="28"/>
+          <w:szCs w:val="28"/>
+        </w:rPr>
+        <w:t xml:space="preserve">Although by default in </w:t>
+      </w:r>
+      <w:proofErr w:type="gramStart"/>
+      <w:r>
+        <w:rPr>
+          <w:rFonts w:ascii="Times New Roman" w:hAnsi="Times New Roman" w:cs="Times New Roman"/>
+          <w:color w:val="000000"/>
+          <w:sz w:val="28"/>
+          <w:szCs w:val="28"/>
+        </w:rPr>
+        <w:t>range(</w:t>
+      </w:r>
+      <w:proofErr w:type="gramEnd"/>
+      <w:r>
+        <w:rPr>
+          <w:rFonts w:ascii="Times New Roman" w:hAnsi="Times New Roman" w:cs="Times New Roman"/>
+          <w:color w:val="000000"/>
+          <w:sz w:val="28"/>
+          <w:szCs w:val="28"/>
+        </w:rPr>
+        <w:t>) the loop starts from 0 and increments by 1, we can specify the starting value and increment value ourselves.</w:t>
+      </w:r>
+    </w:p>
+    <w:p>
+      <w:pPr>
+        <w:pStyle w:val="BodyText"/>
+        <w:rPr>
+          <w:rFonts w:ascii="Times New Roman" w:hAnsi="Times New Roman" w:cs="Times New Roman"/>
+          <w:color w:val="000000"/>
+          <w:sz w:val="28"/>
+          <w:szCs w:val="28"/>
+        </w:rPr>
+      </w:pPr>
+      <w:r>
+        <w:rPr>
+          <w:rFonts w:ascii="Times New Roman" w:hAnsi="Times New Roman" w:cs="Times New Roman"/>
+          <w:color w:val="000000"/>
+          <w:sz w:val="28"/>
+          <w:szCs w:val="28"/>
+        </w:rPr>
+        <w:t>‘’’</w:t>
+      </w:r>
+    </w:p>
+    <w:p>
+      <w:pPr>
+        <w:pStyle w:val="BodyText"/>
+        <w:rPr>
+          <w:rFonts w:ascii="Times New Roman" w:hAnsi="Times New Roman" w:cs="Times New Roman"/>
+          <w:color w:val="000000"/>
+          <w:sz w:val="28"/>
+          <w:szCs w:val="28"/>
+          <w:highlight w:val="lightGray"/>
+        </w:rPr>
+      </w:pPr>
+      <w:r>
+        <w:rPr>
+          <w:rFonts w:ascii="Times New Roman" w:hAnsi="Times New Roman" w:cs="Times New Roman"/>
+          <w:color w:val="000000"/>
+          <w:sz w:val="28"/>
+          <w:szCs w:val="28"/>
+          <w:highlight w:val="lightGray"/>
+        </w:rPr>
+        <w:t xml:space="preserve">for x in </w:t>
+      </w:r>
+      <w:proofErr w:type="gramStart"/>
+      <w:r>
+        <w:rPr>
+          <w:rFonts w:ascii="Times New Roman" w:hAnsi="Times New Roman" w:cs="Times New Roman"/>
+          <w:color w:val="000000"/>
+          <w:sz w:val="28"/>
+          <w:szCs w:val="28"/>
+          <w:highlight w:val="lightGray"/>
+        </w:rPr>
+        <w:t>range(</w:t>
+      </w:r>
+      <w:proofErr w:type="gramEnd"/>
+      <w:r>
+        <w:rPr>
+          <w:rFonts w:ascii="Times New Roman" w:hAnsi="Times New Roman" w:cs="Times New Roman"/>
+          <w:color w:val="000000"/>
+          <w:sz w:val="28"/>
+          <w:szCs w:val="28"/>
+          <w:highlight w:val="lightGray"/>
+        </w:rPr>
+        <w:t xml:space="preserve">2, </w:t>
+      </w:r>
+      <w:r>
+        <w:rPr>
+          <w:rFonts w:ascii="Times New Roman" w:hAnsi="Times New Roman" w:cs="Times New Roman"/>
+          <w:color w:val="000000"/>
+          <w:sz w:val="28"/>
+          <w:szCs w:val="28"/>
+          <w:highlight w:val="lightGray"/>
+        </w:rPr>
+        <w:t>15</w:t>
+      </w:r>
+      <w:r>
+        <w:rPr>
+          <w:rFonts w:ascii="Times New Roman" w:hAnsi="Times New Roman" w:cs="Times New Roman"/>
+          <w:color w:val="000000"/>
+          <w:sz w:val="28"/>
+          <w:szCs w:val="28"/>
+          <w:highlight w:val="lightGray"/>
+        </w:rPr>
+        <w:t xml:space="preserve">, </w:t>
+      </w:r>
+      <w:r>
+        <w:rPr>
+          <w:rFonts w:ascii="Times New Roman" w:hAnsi="Times New Roman" w:cs="Times New Roman"/>
+          <w:color w:val="000000"/>
+          <w:sz w:val="28"/>
+          <w:szCs w:val="28"/>
+          <w:highlight w:val="lightGray"/>
+        </w:rPr>
+        <w:t>3</w:t>
+      </w:r>
+      <w:r>
+        <w:rPr>
+          <w:rFonts w:ascii="Times New Roman" w:hAnsi="Times New Roman" w:cs="Times New Roman"/>
+          <w:color w:val="000000"/>
+          <w:sz w:val="28"/>
+          <w:szCs w:val="28"/>
+          <w:highlight w:val="lightGray"/>
+        </w:rPr>
+        <w:t>):</w:t>
+      </w:r>
+    </w:p>
+    <w:p>
+      <w:pPr>
+        <w:pStyle w:val="BodyText"/>
+        <w:rPr>
+          <w:rFonts w:ascii="Times New Roman" w:hAnsi="Times New Roman" w:cs="Times New Roman"/>
+          <w:color w:val="000000"/>
+          <w:sz w:val="28"/>
+          <w:szCs w:val="28"/>
+        </w:rPr>
+      </w:pPr>
+      <w:r>
+        <w:rPr>
+          <w:rFonts w:ascii="Times New Roman" w:hAnsi="Times New Roman" w:cs="Times New Roman"/>
+          <w:color w:val="000000"/>
+          <w:sz w:val="28"/>
+          <w:szCs w:val="28"/>
+          <w:highlight w:val="lightGray"/>
+        </w:rPr>
+        <w:t xml:space="preserve">  print(x)</w:t>
+      </w:r>
+    </w:p>
+    <w:p>
+      <w:pPr>
+        <w:pStyle w:val="BodyText"/>
+        <w:rPr>
+          <w:rFonts w:ascii="Times New Roman" w:hAnsi="Times New Roman" w:cs="Times New Roman"/>
+          <w:color w:val="000000"/>
+          <w:sz w:val="28"/>
+          <w:szCs w:val="28"/>
+        </w:rPr>
+      </w:pPr>
+      <w:r>
+        <w:rPr>
+          <w:rFonts w:ascii="Times New Roman" w:hAnsi="Times New Roman" w:cs="Times New Roman"/>
+          <w:color w:val="000000"/>
+          <w:sz w:val="28"/>
+          <w:szCs w:val="28"/>
+        </w:rPr>
+        <w:t>‘’’</w:t>
+      </w:r>
+    </w:p>
+    <w:p>
+      <w:pPr>
+        <w:pStyle w:val="BodyText"/>
+        <w:rPr>
+          <w:rFonts w:ascii="Times New Roman" w:hAnsi="Times New Roman" w:cs="Times New Roman"/>
+          <w:color w:val="000000"/>
+          <w:sz w:val="28"/>
+          <w:szCs w:val="28"/>
+        </w:rPr>
+      </w:pPr>
+      <w:r>
+        <w:rPr>
+          <w:rFonts w:ascii="Times New Roman" w:hAnsi="Times New Roman" w:cs="Times New Roman"/>
+          <w:color w:val="000000"/>
+          <w:sz w:val="28"/>
+          <w:szCs w:val="28"/>
+        </w:rPr>
+        <w:t>2</w:t>
+      </w:r>
+    </w:p>
+    <w:p>
+      <w:pPr>
+        <w:pStyle w:val="BodyText"/>
+        <w:rPr>
+          <w:rFonts w:ascii="Times New Roman" w:hAnsi="Times New Roman" w:cs="Times New Roman"/>
+          <w:color w:val="000000"/>
+          <w:sz w:val="28"/>
+          <w:szCs w:val="28"/>
+        </w:rPr>
+      </w:pPr>
+      <w:r>
+        <w:rPr>
+          <w:rFonts w:ascii="Times New Roman" w:hAnsi="Times New Roman" w:cs="Times New Roman"/>
+          <w:color w:val="000000"/>
+          <w:sz w:val="28"/>
+          <w:szCs w:val="28"/>
+        </w:rPr>
+        <w:t>5</w:t>
+      </w:r>
+    </w:p>
+    <w:p>
+      <w:pPr>
+        <w:pStyle w:val="BodyText"/>
+        <w:rPr>
+          <w:rFonts w:ascii="Times New Roman" w:hAnsi="Times New Roman" w:cs="Times New Roman"/>
+          <w:color w:val="000000"/>
+          <w:sz w:val="28"/>
+          <w:szCs w:val="28"/>
+        </w:rPr>
+      </w:pPr>
+      <w:r>
+        <w:rPr>
+          <w:rFonts w:ascii="Times New Roman" w:hAnsi="Times New Roman" w:cs="Times New Roman"/>
+          <w:color w:val="000000"/>
+          <w:sz w:val="28"/>
+          <w:szCs w:val="28"/>
+        </w:rPr>
+        <w:t>8</w:t>
+      </w:r>
+    </w:p>
+    <w:p>
+      <w:pPr>
+        <w:pStyle w:val="BodyText"/>
+        <w:rPr>
+          <w:rFonts w:ascii="Times New Roman" w:hAnsi="Times New Roman" w:cs="Times New Roman"/>
+          <w:color w:val="000000"/>
+          <w:sz w:val="28"/>
+          <w:szCs w:val="28"/>
+        </w:rPr>
+      </w:pPr>
+      <w:r>
+        <w:rPr>
+          <w:rFonts w:ascii="Times New Roman" w:hAnsi="Times New Roman" w:cs="Times New Roman"/>
+          <w:color w:val="000000"/>
+          <w:sz w:val="28"/>
+          <w:szCs w:val="28"/>
+        </w:rPr>
+        <w:t>11</w:t>
+      </w:r>
+    </w:p>
+    <w:p>
+      <w:pPr>
+        <w:pStyle w:val="BodyText"/>
+        <w:rPr>
+          <w:rFonts w:ascii="Times New Roman" w:hAnsi="Times New Roman" w:cs="Times New Roman"/>
+          <w:color w:val="000000"/>
+          <w:sz w:val="28"/>
+          <w:szCs w:val="28"/>
+        </w:rPr>
+      </w:pPr>
+      <w:r>
+        <w:rPr>
+          <w:rFonts w:ascii="Times New Roman" w:hAnsi="Times New Roman" w:cs="Times New Roman"/>
+          <w:color w:val="000000"/>
+          <w:sz w:val="28"/>
+          <w:szCs w:val="28"/>
+        </w:rPr>
+        <w:t>14</w:t>
+      </w:r>
+    </w:p>
+    <w:p>
+      <w:pPr>
+        <w:pStyle w:val="BodyText"/>
+        <w:rPr>
+          <w:rFonts w:ascii="Times New Roman" w:hAnsi="Times New Roman" w:cs="Times New Roman"/>
+          <w:color w:val="000000"/>
+          <w:sz w:val="28"/>
+          <w:szCs w:val="28"/>
+        </w:rPr>
+      </w:pPr>
+      <w:r>
+        <w:rPr>
+          <w:rFonts w:ascii="Times New Roman" w:hAnsi="Times New Roman" w:cs="Times New Roman"/>
+          <w:color w:val="000000"/>
+          <w:sz w:val="28"/>
+          <w:szCs w:val="28"/>
+        </w:rPr>
+        <w:t>Here the starting value is ‘2’ and the incremental value is ‘3’.</w:t>
+      </w:r>
+    </w:p>
+    <w:p>
+      <w:pPr>
+        <w:pStyle w:val="BodyText"/>
+        <w:rPr>
+          <w:rFonts w:ascii="Times New Roman" w:hAnsi="Times New Roman" w:cs="Times New Roman"/>
+          <w:color w:val="000000"/>
+          <w:sz w:val="28"/>
+          <w:szCs w:val="28"/>
+        </w:rPr>
+      </w:pPr>
+    </w:p>
+    <w:p>
+      <w:pPr>
+        <w:pStyle w:val="BodyText"/>
+        <w:rPr>
+          <w:rFonts w:ascii="Times New Roman" w:hAnsi="Times New Roman" w:cs="Times New Roman"/>
+          <w:color w:val="000000"/>
+          <w:sz w:val="28"/>
+          <w:szCs w:val="28"/>
+        </w:rPr>
+      </w:pPr>
+    </w:p>
+    <w:p>
+      <w:pPr>
+        <w:pStyle w:val="BodyText"/>
+        <w:rPr>
+          <w:rFonts w:ascii="Times New Roman" w:hAnsi="Times New Roman" w:cs="Times New Roman"/>
+          <w:color w:val="000000"/>
+          <w:sz w:val="28"/>
+          <w:szCs w:val="28"/>
+        </w:rPr>
+      </w:pPr>
+      <w:r>
+        <w:rPr>
+          <w:rFonts w:ascii="Times New Roman" w:hAnsi="Times New Roman" w:cs="Times New Roman"/>
+          <w:color w:val="000000"/>
+          <w:sz w:val="28"/>
+          <w:szCs w:val="28"/>
+        </w:rPr>
+        <w:lastRenderedPageBreak/>
+        <w:t>While loop in Python</w:t>
+      </w:r>
+    </w:p>
+    <w:p>
+      <w:pPr>
+        <w:pStyle w:val="BodyText"/>
+        <w:rPr>
+          <w:rFonts w:ascii="Times New Roman" w:hAnsi="Times New Roman" w:cs="Times New Roman"/>
+          <w:color w:val="000000"/>
+          <w:sz w:val="28"/>
+          <w:szCs w:val="28"/>
+        </w:rPr>
+      </w:pPr>
+      <w:r>
+        <w:rPr>
+          <w:rFonts w:ascii="Times New Roman" w:hAnsi="Times New Roman" w:cs="Times New Roman"/>
+          <w:color w:val="000000"/>
+          <w:sz w:val="28"/>
+          <w:szCs w:val="28"/>
+        </w:rPr>
+        <w:t>W</w:t>
+      </w:r>
+      <w:r>
+        <w:rPr>
+          <w:rFonts w:ascii="Times New Roman" w:hAnsi="Times New Roman" w:cs="Times New Roman"/>
+          <w:color w:val="000000"/>
+          <w:sz w:val="28"/>
+          <w:szCs w:val="28"/>
+        </w:rPr>
+        <w:t>hile loop is used to execute a block of</w:t>
+      </w:r>
+      <w:r>
+        <w:rPr>
+          <w:rFonts w:ascii="Times New Roman" w:hAnsi="Times New Roman" w:cs="Times New Roman"/>
+          <w:color w:val="000000"/>
+          <w:sz w:val="28"/>
+          <w:szCs w:val="28"/>
+        </w:rPr>
+        <w:t xml:space="preserve"> code</w:t>
+      </w:r>
+      <w:r>
+        <w:rPr>
+          <w:rFonts w:ascii="Times New Roman" w:hAnsi="Times New Roman" w:cs="Times New Roman"/>
+          <w:color w:val="000000"/>
+          <w:sz w:val="28"/>
+          <w:szCs w:val="28"/>
+        </w:rPr>
+        <w:t xml:space="preserve"> repeatedly until a given condition is </w:t>
+      </w:r>
+      <w:r>
+        <w:rPr>
+          <w:rFonts w:ascii="Times New Roman" w:hAnsi="Times New Roman" w:cs="Times New Roman"/>
+          <w:color w:val="000000"/>
+          <w:sz w:val="28"/>
+          <w:szCs w:val="28"/>
+        </w:rPr>
+        <w:t>met</w:t>
+      </w:r>
+      <w:r>
+        <w:rPr>
+          <w:rFonts w:ascii="Times New Roman" w:hAnsi="Times New Roman" w:cs="Times New Roman"/>
+          <w:color w:val="000000"/>
+          <w:sz w:val="28"/>
+          <w:szCs w:val="28"/>
+        </w:rPr>
+        <w:t xml:space="preserve">. </w:t>
+      </w:r>
+      <w:r>
+        <w:rPr>
+          <w:rFonts w:ascii="Times New Roman" w:hAnsi="Times New Roman" w:cs="Times New Roman"/>
+          <w:color w:val="000000"/>
+          <w:sz w:val="28"/>
+          <w:szCs w:val="28"/>
+        </w:rPr>
+        <w:t>W</w:t>
+      </w:r>
+      <w:r>
+        <w:rPr>
+          <w:rFonts w:ascii="Times New Roman" w:hAnsi="Times New Roman" w:cs="Times New Roman"/>
+          <w:color w:val="000000"/>
+          <w:sz w:val="28"/>
+          <w:szCs w:val="28"/>
+        </w:rPr>
+        <w:t>hen the condition becomes false, the line immediately after the loop is executed.</w:t>
+      </w:r>
+    </w:p>
+    <w:p>
+      <w:pPr>
+        <w:pStyle w:val="BodyText"/>
+        <w:rPr>
+          <w:rFonts w:ascii="Times New Roman" w:hAnsi="Times New Roman" w:cs="Times New Roman"/>
+          <w:color w:val="000000"/>
+          <w:sz w:val="28"/>
+          <w:szCs w:val="28"/>
+        </w:rPr>
+      </w:pPr>
+      <w:r>
+        <w:rPr>
+          <w:rFonts w:ascii="Times New Roman" w:hAnsi="Times New Roman" w:cs="Times New Roman"/>
+          <w:color w:val="000000"/>
+          <w:sz w:val="28"/>
+          <w:szCs w:val="28"/>
+        </w:rPr>
+        <w:t>‘’’</w:t>
+      </w:r>
+    </w:p>
+    <w:p>
+      <w:pPr>
+        <w:pStyle w:val="BodyText"/>
+        <w:rPr>
+          <w:rFonts w:ascii="Times New Roman" w:hAnsi="Times New Roman" w:cs="Times New Roman"/>
+          <w:color w:val="000000"/>
+          <w:sz w:val="28"/>
+          <w:szCs w:val="28"/>
+          <w:highlight w:val="lightGray"/>
+        </w:rPr>
+      </w:pPr>
+      <w:r>
+        <w:rPr>
+          <w:rFonts w:ascii="Times New Roman" w:hAnsi="Times New Roman" w:cs="Times New Roman"/>
+          <w:color w:val="000000"/>
+          <w:sz w:val="28"/>
+          <w:szCs w:val="28"/>
+          <w:highlight w:val="lightGray"/>
+        </w:rPr>
+        <w:t>sums</w:t>
+      </w:r>
+      <w:r>
+        <w:rPr>
+          <w:rFonts w:ascii="Times New Roman" w:hAnsi="Times New Roman" w:cs="Times New Roman"/>
+          <w:color w:val="000000"/>
+          <w:sz w:val="28"/>
+          <w:szCs w:val="28"/>
+          <w:highlight w:val="lightGray"/>
+        </w:rPr>
+        <w:t xml:space="preserve"> = 0</w:t>
+      </w:r>
+    </w:p>
+    <w:p>
+      <w:pPr>
+        <w:pStyle w:val="BodyText"/>
+        <w:rPr>
+          <w:rFonts w:ascii="Times New Roman" w:hAnsi="Times New Roman" w:cs="Times New Roman"/>
+          <w:color w:val="000000"/>
+          <w:sz w:val="28"/>
+          <w:szCs w:val="28"/>
+          <w:highlight w:val="lightGray"/>
+        </w:rPr>
+      </w:pPr>
+      <w:r>
+        <w:rPr>
+          <w:rFonts w:ascii="Times New Roman" w:hAnsi="Times New Roman" w:cs="Times New Roman"/>
+          <w:color w:val="000000"/>
+          <w:sz w:val="28"/>
+          <w:szCs w:val="28"/>
+          <w:highlight w:val="lightGray"/>
+        </w:rPr>
+        <w:t>while (</w:t>
+      </w:r>
+      <w:r>
+        <w:rPr>
+          <w:rFonts w:ascii="Times New Roman" w:hAnsi="Times New Roman" w:cs="Times New Roman"/>
+          <w:color w:val="000000"/>
+          <w:sz w:val="28"/>
+          <w:szCs w:val="28"/>
+          <w:highlight w:val="lightGray"/>
+        </w:rPr>
+        <w:t>sums</w:t>
+      </w:r>
+      <w:r>
+        <w:rPr>
+          <w:rFonts w:ascii="Times New Roman" w:hAnsi="Times New Roman" w:cs="Times New Roman"/>
+          <w:color w:val="000000"/>
+          <w:sz w:val="28"/>
+          <w:szCs w:val="28"/>
+          <w:highlight w:val="lightGray"/>
+        </w:rPr>
+        <w:t xml:space="preserve"> &lt; </w:t>
+      </w:r>
+      <w:r>
+        <w:rPr>
+          <w:rFonts w:ascii="Times New Roman" w:hAnsi="Times New Roman" w:cs="Times New Roman"/>
+          <w:color w:val="000000"/>
+          <w:sz w:val="28"/>
+          <w:szCs w:val="28"/>
+          <w:highlight w:val="lightGray"/>
+        </w:rPr>
+        <w:t>4</w:t>
+      </w:r>
+      <w:r>
+        <w:rPr>
+          <w:rFonts w:ascii="Times New Roman" w:hAnsi="Times New Roman" w:cs="Times New Roman"/>
+          <w:color w:val="000000"/>
+          <w:sz w:val="28"/>
+          <w:szCs w:val="28"/>
+          <w:highlight w:val="lightGray"/>
+        </w:rPr>
+        <w:t>):</w:t>
+      </w:r>
+      <w:r>
+        <w:rPr>
+          <w:rFonts w:ascii="Times New Roman" w:hAnsi="Times New Roman" w:cs="Times New Roman"/>
+          <w:color w:val="000000"/>
+          <w:sz w:val="28"/>
+          <w:szCs w:val="28"/>
+          <w:highlight w:val="lightGray"/>
+        </w:rPr>
+        <w:tab/>
+        <w:t xml:space="preserve"> </w:t>
+      </w:r>
+    </w:p>
+    <w:p>
+      <w:pPr>
+        <w:pStyle w:val="BodyText"/>
+        <w:rPr>
+          <w:rFonts w:ascii="Times New Roman" w:hAnsi="Times New Roman" w:cs="Times New Roman"/>
+          <w:color w:val="000000"/>
+          <w:sz w:val="28"/>
+          <w:szCs w:val="28"/>
+          <w:highlight w:val="lightGray"/>
+        </w:rPr>
+      </w:pPr>
+      <w:r>
+        <w:rPr>
+          <w:rFonts w:ascii="Times New Roman" w:hAnsi="Times New Roman" w:cs="Times New Roman"/>
+          <w:color w:val="000000"/>
+          <w:sz w:val="28"/>
+          <w:szCs w:val="28"/>
+          <w:highlight w:val="lightGray"/>
+        </w:rPr>
+        <w:tab/>
+      </w:r>
+      <w:r>
+        <w:rPr>
+          <w:rFonts w:ascii="Times New Roman" w:hAnsi="Times New Roman" w:cs="Times New Roman"/>
+          <w:color w:val="000000"/>
+          <w:sz w:val="28"/>
+          <w:szCs w:val="28"/>
+          <w:highlight w:val="lightGray"/>
+        </w:rPr>
+        <w:t>sums += 1</w:t>
+      </w:r>
+    </w:p>
+    <w:p>
+      <w:pPr>
+        <w:pStyle w:val="BodyText"/>
+        <w:rPr>
+          <w:rFonts w:ascii="Times New Roman" w:hAnsi="Times New Roman" w:cs="Times New Roman"/>
+          <w:color w:val="000000"/>
+          <w:sz w:val="28"/>
+          <w:szCs w:val="28"/>
+        </w:rPr>
+      </w:pPr>
+      <w:r>
+        <w:rPr>
+          <w:rFonts w:ascii="Times New Roman" w:hAnsi="Times New Roman" w:cs="Times New Roman"/>
+          <w:color w:val="000000"/>
+          <w:sz w:val="28"/>
+          <w:szCs w:val="28"/>
+          <w:highlight w:val="lightGray"/>
+        </w:rPr>
+        <w:tab/>
+        <w:t>print("</w:t>
+      </w:r>
+      <w:proofErr w:type="spellStart"/>
+      <w:proofErr w:type="gramStart"/>
+      <w:r>
+        <w:rPr>
+          <w:rFonts w:ascii="Times New Roman" w:hAnsi="Times New Roman" w:cs="Times New Roman"/>
+          <w:color w:val="000000"/>
+          <w:sz w:val="28"/>
+          <w:szCs w:val="28"/>
+          <w:highlight w:val="lightGray"/>
+        </w:rPr>
+        <w:t>machine.learning</w:t>
+      </w:r>
+      <w:proofErr w:type="spellEnd"/>
+      <w:proofErr w:type="gramEnd"/>
+      <w:r>
+        <w:rPr>
+          <w:rFonts w:ascii="Times New Roman" w:hAnsi="Times New Roman" w:cs="Times New Roman"/>
+          <w:color w:val="000000"/>
+          <w:sz w:val="28"/>
+          <w:szCs w:val="28"/>
+          <w:highlight w:val="lightGray"/>
+        </w:rPr>
+        <w:t>")</w:t>
+      </w:r>
+    </w:p>
+    <w:p>
+      <w:pPr>
+        <w:pStyle w:val="BodyText"/>
+        <w:rPr>
+          <w:rFonts w:ascii="Times New Roman" w:hAnsi="Times New Roman" w:cs="Times New Roman"/>
+          <w:color w:val="000000"/>
+          <w:sz w:val="28"/>
+          <w:szCs w:val="28"/>
+        </w:rPr>
+      </w:pPr>
+      <w:r>
+        <w:rPr>
+          <w:rFonts w:ascii="Times New Roman" w:hAnsi="Times New Roman" w:cs="Times New Roman"/>
+          <w:color w:val="000000"/>
+          <w:sz w:val="28"/>
+          <w:szCs w:val="28"/>
+        </w:rPr>
+        <w:t>‘’’</w:t>
+      </w:r>
+    </w:p>
+    <w:p>
+      <w:pPr>
+        <w:pStyle w:val="BodyText"/>
+        <w:rPr>
+          <w:rFonts w:ascii="Times New Roman" w:hAnsi="Times New Roman" w:cs="Times New Roman"/>
+          <w:color w:val="000000"/>
+          <w:sz w:val="28"/>
+          <w:szCs w:val="28"/>
+        </w:rPr>
+      </w:pPr>
+      <w:r>
+        <w:rPr>
+          <w:rFonts w:ascii="Times New Roman" w:hAnsi="Times New Roman" w:cs="Times New Roman"/>
+          <w:color w:val="000000"/>
+          <w:sz w:val="28"/>
+          <w:szCs w:val="28"/>
+        </w:rPr>
+        <w:t>OUTPUT:</w:t>
+      </w:r>
+    </w:p>
+    <w:p>
+      <w:pPr>
+        <w:pStyle w:val="BodyText"/>
+        <w:rPr>
+          <w:rFonts w:ascii="Times New Roman" w:hAnsi="Times New Roman" w:cs="Times New Roman"/>
+          <w:color w:val="000000"/>
+          <w:sz w:val="28"/>
+          <w:szCs w:val="28"/>
+        </w:rPr>
+      </w:pPr>
+      <w:proofErr w:type="spellStart"/>
+      <w:proofErr w:type="gramStart"/>
+      <w:r>
+        <w:rPr>
+          <w:rFonts w:ascii="Times New Roman" w:hAnsi="Times New Roman" w:cs="Times New Roman"/>
+          <w:color w:val="000000"/>
+          <w:sz w:val="28"/>
+          <w:szCs w:val="28"/>
+        </w:rPr>
+        <w:t>machine.learning</w:t>
+      </w:r>
+      <w:proofErr w:type="spellEnd"/>
+      <w:proofErr w:type="gramEnd"/>
+    </w:p>
+    <w:p>
+      <w:pPr>
+        <w:pStyle w:val="BodyText"/>
+        <w:rPr>
+          <w:rFonts w:ascii="Times New Roman" w:hAnsi="Times New Roman" w:cs="Times New Roman"/>
+          <w:color w:val="000000"/>
+          <w:sz w:val="28"/>
+          <w:szCs w:val="28"/>
+        </w:rPr>
+      </w:pPr>
+      <w:proofErr w:type="spellStart"/>
+      <w:proofErr w:type="gramStart"/>
+      <w:r>
+        <w:rPr>
+          <w:rFonts w:ascii="Times New Roman" w:hAnsi="Times New Roman" w:cs="Times New Roman"/>
+          <w:color w:val="000000"/>
+          <w:sz w:val="28"/>
+          <w:szCs w:val="28"/>
+        </w:rPr>
+        <w:t>machine.learning</w:t>
+      </w:r>
+      <w:proofErr w:type="spellEnd"/>
+      <w:proofErr w:type="gramEnd"/>
+    </w:p>
+    <w:p>
+      <w:pPr>
+        <w:pStyle w:val="BodyText"/>
+        <w:rPr>
+          <w:rFonts w:ascii="Times New Roman" w:hAnsi="Times New Roman" w:cs="Times New Roman"/>
+          <w:color w:val="000000"/>
+          <w:sz w:val="28"/>
+          <w:szCs w:val="28"/>
+        </w:rPr>
+      </w:pPr>
+      <w:proofErr w:type="spellStart"/>
+      <w:proofErr w:type="gramStart"/>
+      <w:r>
+        <w:rPr>
+          <w:rFonts w:ascii="Times New Roman" w:hAnsi="Times New Roman" w:cs="Times New Roman"/>
+          <w:color w:val="000000"/>
+          <w:sz w:val="28"/>
+          <w:szCs w:val="28"/>
+        </w:rPr>
+        <w:t>machine.learning</w:t>
+      </w:r>
+      <w:proofErr w:type="spellEnd"/>
+      <w:proofErr w:type="gramEnd"/>
+    </w:p>
+    <w:p>
+      <w:pPr>
+        <w:pStyle w:val="BodyText"/>
+        <w:rPr>
+          <w:rFonts w:ascii="Times New Roman" w:hAnsi="Times New Roman" w:cs="Times New Roman"/>
+          <w:color w:val="000000"/>
+          <w:sz w:val="28"/>
+          <w:szCs w:val="28"/>
+        </w:rPr>
+      </w:pPr>
+      <w:proofErr w:type="spellStart"/>
+      <w:proofErr w:type="gramStart"/>
+      <w:r>
+        <w:rPr>
+          <w:rFonts w:ascii="Times New Roman" w:hAnsi="Times New Roman" w:cs="Times New Roman"/>
+          <w:color w:val="000000"/>
+          <w:sz w:val="28"/>
+          <w:szCs w:val="28"/>
+        </w:rPr>
+        <w:t>machine.learning</w:t>
+      </w:r>
+      <w:proofErr w:type="spellEnd"/>
+      <w:proofErr w:type="gramEnd"/>
+    </w:p>
+    <w:p>
+      <w:pPr>
+        <w:pStyle w:val="BodyText"/>
+        <w:rPr>
+          <w:rFonts w:ascii="Times New Roman" w:hAnsi="Times New Roman" w:cs="Times New Roman"/>
+          <w:color w:val="000000"/>
+          <w:sz w:val="28"/>
+          <w:szCs w:val="28"/>
+        </w:rPr>
+      </w:pPr>
+    </w:p>
+    <w:p>
+      <w:pPr>
+        <w:pStyle w:val="BodyText"/>
+        <w:rPr>
+          <w:rFonts w:ascii="Times New Roman" w:hAnsi="Times New Roman" w:cs="Times New Roman"/>
+          <w:color w:val="000000"/>
+          <w:sz w:val="28"/>
+          <w:szCs w:val="28"/>
+        </w:rPr>
+      </w:pPr>
+      <w:r>
+        <w:rPr>
+          <w:rFonts w:ascii="Times New Roman" w:hAnsi="Times New Roman" w:cs="Times New Roman"/>
+          <w:color w:val="000000"/>
+          <w:sz w:val="28"/>
+          <w:szCs w:val="28"/>
+        </w:rPr>
+        <w:t>Nested Loop</w:t>
+      </w:r>
+      <w:r>
+        <w:rPr>
+          <w:rFonts w:ascii="Times New Roman" w:hAnsi="Times New Roman" w:cs="Times New Roman"/>
+          <w:color w:val="000000"/>
+          <w:sz w:val="28"/>
+          <w:szCs w:val="28"/>
+        </w:rPr>
+        <w:t>s in Python</w:t>
+      </w:r>
+    </w:p>
+    <w:p>
+      <w:pPr>
+        <w:pStyle w:val="BodyText"/>
+        <w:rPr>
+          <w:rFonts w:ascii="Times New Roman" w:hAnsi="Times New Roman" w:cs="Times New Roman"/>
+          <w:color w:val="000000"/>
+          <w:sz w:val="28"/>
+          <w:szCs w:val="28"/>
+        </w:rPr>
+      </w:pPr>
+      <w:r>
+        <w:rPr>
+          <w:rFonts w:ascii="Times New Roman" w:hAnsi="Times New Roman" w:cs="Times New Roman"/>
+          <w:color w:val="000000"/>
+          <w:sz w:val="28"/>
+          <w:szCs w:val="28"/>
+        </w:rPr>
+        <w:t>Just like any other object-oriented programming language, Python allows us to have one loop inside another loop.</w:t>
+      </w:r>
+    </w:p>
+    <w:p>
+      <w:pPr>
+        <w:pStyle w:val="BodyText"/>
+        <w:rPr>
+          <w:rFonts w:ascii="Times New Roman" w:hAnsi="Times New Roman" w:cs="Times New Roman"/>
+          <w:color w:val="000000"/>
+          <w:sz w:val="28"/>
+          <w:szCs w:val="28"/>
+        </w:rPr>
+      </w:pPr>
+      <w:r>
+        <w:rPr>
+          <w:rFonts w:ascii="Times New Roman" w:hAnsi="Times New Roman" w:cs="Times New Roman"/>
+          <w:color w:val="000000"/>
+          <w:sz w:val="28"/>
+          <w:szCs w:val="28"/>
+        </w:rPr>
+        <w:t>‘’’</w:t>
+      </w:r>
+    </w:p>
+    <w:p>
+      <w:pPr>
+        <w:pStyle w:val="BodyText"/>
+        <w:rPr>
+          <w:rFonts w:ascii="Times New Roman" w:hAnsi="Times New Roman" w:cs="Times New Roman"/>
+          <w:color w:val="000000"/>
+          <w:sz w:val="28"/>
+          <w:szCs w:val="28"/>
+          <w:highlight w:val="lightGray"/>
+        </w:rPr>
+      </w:pPr>
+      <w:proofErr w:type="spellStart"/>
+      <w:r>
+        <w:rPr>
+          <w:rFonts w:ascii="Times New Roman" w:hAnsi="Times New Roman" w:cs="Times New Roman"/>
+          <w:color w:val="000000"/>
+          <w:sz w:val="28"/>
+          <w:szCs w:val="28"/>
+          <w:highlight w:val="lightGray"/>
+        </w:rPr>
+        <w:t>i</w:t>
+      </w:r>
+      <w:proofErr w:type="spellEnd"/>
+      <w:r>
+        <w:rPr>
+          <w:rFonts w:ascii="Times New Roman" w:hAnsi="Times New Roman" w:cs="Times New Roman"/>
+          <w:color w:val="000000"/>
+          <w:sz w:val="28"/>
+          <w:szCs w:val="28"/>
+          <w:highlight w:val="lightGray"/>
+        </w:rPr>
+        <w:t xml:space="preserve"> = 2</w:t>
+      </w:r>
+    </w:p>
+    <w:p>
+      <w:pPr>
+        <w:pStyle w:val="BodyText"/>
+        <w:rPr>
+          <w:rFonts w:ascii="Times New Roman" w:hAnsi="Times New Roman" w:cs="Times New Roman"/>
+          <w:color w:val="000000"/>
+          <w:sz w:val="28"/>
+          <w:szCs w:val="28"/>
+          <w:highlight w:val="lightGray"/>
+        </w:rPr>
+      </w:pPr>
+      <w:proofErr w:type="gramStart"/>
+      <w:r>
+        <w:rPr>
+          <w:rFonts w:ascii="Times New Roman" w:hAnsi="Times New Roman" w:cs="Times New Roman"/>
+          <w:color w:val="000000"/>
+          <w:sz w:val="28"/>
+          <w:szCs w:val="28"/>
+          <w:highlight w:val="lightGray"/>
+        </w:rPr>
+        <w:t>while(</w:t>
+      </w:r>
+      <w:proofErr w:type="spellStart"/>
+      <w:proofErr w:type="gramEnd"/>
+      <w:r>
+        <w:rPr>
+          <w:rFonts w:ascii="Times New Roman" w:hAnsi="Times New Roman" w:cs="Times New Roman"/>
+          <w:color w:val="000000"/>
+          <w:sz w:val="28"/>
+          <w:szCs w:val="28"/>
+          <w:highlight w:val="lightGray"/>
+        </w:rPr>
+        <w:t>i</w:t>
+      </w:r>
+      <w:proofErr w:type="spellEnd"/>
+      <w:r>
+        <w:rPr>
+          <w:rFonts w:ascii="Times New Roman" w:hAnsi="Times New Roman" w:cs="Times New Roman"/>
+          <w:color w:val="000000"/>
+          <w:sz w:val="28"/>
+          <w:szCs w:val="28"/>
+          <w:highlight w:val="lightGray"/>
+        </w:rPr>
+        <w:t xml:space="preserve"> &lt; </w:t>
+      </w:r>
+      <w:r>
+        <w:rPr>
+          <w:rFonts w:ascii="Times New Roman" w:hAnsi="Times New Roman" w:cs="Times New Roman"/>
+          <w:color w:val="000000"/>
+          <w:sz w:val="28"/>
+          <w:szCs w:val="28"/>
+          <w:highlight w:val="lightGray"/>
+        </w:rPr>
+        <w:t>50</w:t>
+      </w:r>
+      <w:r>
+        <w:rPr>
+          <w:rFonts w:ascii="Times New Roman" w:hAnsi="Times New Roman" w:cs="Times New Roman"/>
+          <w:color w:val="000000"/>
+          <w:sz w:val="28"/>
+          <w:szCs w:val="28"/>
+          <w:highlight w:val="lightGray"/>
+        </w:rPr>
+        <w:t>):</w:t>
+      </w:r>
+    </w:p>
+    <w:p>
+      <w:pPr>
+        <w:pStyle w:val="BodyText"/>
+        <w:rPr>
+          <w:rFonts w:ascii="Times New Roman" w:hAnsi="Times New Roman" w:cs="Times New Roman"/>
+          <w:color w:val="000000"/>
+          <w:sz w:val="28"/>
+          <w:szCs w:val="28"/>
+          <w:highlight w:val="lightGray"/>
+        </w:rPr>
+      </w:pPr>
+      <w:r>
+        <w:rPr>
+          <w:rFonts w:ascii="Times New Roman" w:hAnsi="Times New Roman" w:cs="Times New Roman"/>
+          <w:color w:val="000000"/>
+          <w:sz w:val="28"/>
+          <w:szCs w:val="28"/>
+          <w:highlight w:val="lightGray"/>
+        </w:rPr>
+        <w:t xml:space="preserve">   j = 2</w:t>
+      </w:r>
+    </w:p>
+    <w:p>
+      <w:pPr>
+        <w:pStyle w:val="BodyText"/>
+        <w:rPr>
+          <w:rFonts w:ascii="Times New Roman" w:hAnsi="Times New Roman" w:cs="Times New Roman"/>
+          <w:color w:val="000000"/>
+          <w:sz w:val="28"/>
+          <w:szCs w:val="28"/>
+          <w:highlight w:val="lightGray"/>
+        </w:rPr>
+      </w:pPr>
+      <w:r>
+        <w:rPr>
+          <w:rFonts w:ascii="Times New Roman" w:hAnsi="Times New Roman" w:cs="Times New Roman"/>
+          <w:color w:val="000000"/>
+          <w:sz w:val="28"/>
+          <w:szCs w:val="28"/>
+          <w:highlight w:val="lightGray"/>
+        </w:rPr>
+        <w:t xml:space="preserve">   </w:t>
+      </w:r>
+      <w:proofErr w:type="gramStart"/>
+      <w:r>
+        <w:rPr>
+          <w:rFonts w:ascii="Times New Roman" w:hAnsi="Times New Roman" w:cs="Times New Roman"/>
+          <w:color w:val="000000"/>
+          <w:sz w:val="28"/>
+          <w:szCs w:val="28"/>
+          <w:highlight w:val="lightGray"/>
+        </w:rPr>
+        <w:t>while(</w:t>
+      </w:r>
+      <w:proofErr w:type="gramEnd"/>
+      <w:r>
+        <w:rPr>
+          <w:rFonts w:ascii="Times New Roman" w:hAnsi="Times New Roman" w:cs="Times New Roman"/>
+          <w:color w:val="000000"/>
+          <w:sz w:val="28"/>
+          <w:szCs w:val="28"/>
+          <w:highlight w:val="lightGray"/>
+        </w:rPr>
+        <w:t>j &lt;= (</w:t>
+      </w:r>
+      <w:proofErr w:type="spellStart"/>
+      <w:r>
+        <w:rPr>
+          <w:rFonts w:ascii="Times New Roman" w:hAnsi="Times New Roman" w:cs="Times New Roman"/>
+          <w:color w:val="000000"/>
+          <w:sz w:val="28"/>
+          <w:szCs w:val="28"/>
+          <w:highlight w:val="lightGray"/>
+        </w:rPr>
+        <w:t>i</w:t>
+      </w:r>
+      <w:proofErr w:type="spellEnd"/>
+      <w:r>
+        <w:rPr>
+          <w:rFonts w:ascii="Times New Roman" w:hAnsi="Times New Roman" w:cs="Times New Roman"/>
+          <w:color w:val="000000"/>
+          <w:sz w:val="28"/>
+          <w:szCs w:val="28"/>
+          <w:highlight w:val="lightGray"/>
+        </w:rPr>
+        <w:t>/j)):</w:t>
+      </w:r>
+    </w:p>
+    <w:p>
+      <w:pPr>
+        <w:pStyle w:val="BodyText"/>
+        <w:rPr>
+          <w:rFonts w:ascii="Times New Roman" w:hAnsi="Times New Roman" w:cs="Times New Roman"/>
+          <w:color w:val="000000"/>
+          <w:sz w:val="28"/>
+          <w:szCs w:val="28"/>
+          <w:highlight w:val="lightGray"/>
+        </w:rPr>
+      </w:pPr>
+      <w:r>
+        <w:rPr>
+          <w:rFonts w:ascii="Times New Roman" w:hAnsi="Times New Roman" w:cs="Times New Roman"/>
+          <w:color w:val="000000"/>
+          <w:sz w:val="28"/>
+          <w:szCs w:val="28"/>
+          <w:highlight w:val="lightGray"/>
+        </w:rPr>
+        <w:t xml:space="preserve">      if not(</w:t>
+      </w:r>
+      <w:proofErr w:type="spellStart"/>
+      <w:r>
+        <w:rPr>
+          <w:rFonts w:ascii="Times New Roman" w:hAnsi="Times New Roman" w:cs="Times New Roman"/>
+          <w:color w:val="000000"/>
+          <w:sz w:val="28"/>
+          <w:szCs w:val="28"/>
+          <w:highlight w:val="lightGray"/>
+        </w:rPr>
+        <w:t>i%j</w:t>
+      </w:r>
+      <w:proofErr w:type="spellEnd"/>
+      <w:r>
+        <w:rPr>
+          <w:rFonts w:ascii="Times New Roman" w:hAnsi="Times New Roman" w:cs="Times New Roman"/>
+          <w:color w:val="000000"/>
+          <w:sz w:val="28"/>
+          <w:szCs w:val="28"/>
+          <w:highlight w:val="lightGray"/>
+        </w:rPr>
+        <w:t>): break</w:t>
+      </w:r>
+    </w:p>
+    <w:p>
+      <w:pPr>
+        <w:pStyle w:val="BodyText"/>
+        <w:rPr>
+          <w:rFonts w:ascii="Times New Roman" w:hAnsi="Times New Roman" w:cs="Times New Roman"/>
+          <w:color w:val="000000"/>
+          <w:sz w:val="28"/>
+          <w:szCs w:val="28"/>
+          <w:highlight w:val="lightGray"/>
+        </w:rPr>
+      </w:pPr>
+      <w:r>
+        <w:rPr>
+          <w:rFonts w:ascii="Times New Roman" w:hAnsi="Times New Roman" w:cs="Times New Roman"/>
+          <w:color w:val="000000"/>
+          <w:sz w:val="28"/>
+          <w:szCs w:val="28"/>
+          <w:highlight w:val="lightGray"/>
+        </w:rPr>
+        <w:t xml:space="preserve">      j = j + 1</w:t>
+      </w:r>
+    </w:p>
+    <w:p>
+      <w:pPr>
+        <w:pStyle w:val="BodyText"/>
+        <w:rPr>
+          <w:rFonts w:ascii="Times New Roman" w:hAnsi="Times New Roman" w:cs="Times New Roman"/>
+          <w:color w:val="000000"/>
+          <w:sz w:val="28"/>
+          <w:szCs w:val="28"/>
+          <w:highlight w:val="lightGray"/>
+        </w:rPr>
+      </w:pPr>
+      <w:r>
+        <w:rPr>
+          <w:rFonts w:ascii="Times New Roman" w:hAnsi="Times New Roman" w:cs="Times New Roman"/>
+          <w:color w:val="000000"/>
+          <w:sz w:val="28"/>
+          <w:szCs w:val="28"/>
+          <w:highlight w:val="lightGray"/>
+        </w:rPr>
+        <w:t xml:space="preserve">   if (j &gt; </w:t>
+      </w:r>
+      <w:proofErr w:type="spellStart"/>
+      <w:r>
+        <w:rPr>
+          <w:rFonts w:ascii="Times New Roman" w:hAnsi="Times New Roman" w:cs="Times New Roman"/>
+          <w:color w:val="000000"/>
+          <w:sz w:val="28"/>
+          <w:szCs w:val="28"/>
+          <w:highlight w:val="lightGray"/>
+        </w:rPr>
+        <w:t>i</w:t>
+      </w:r>
+      <w:proofErr w:type="spellEnd"/>
+      <w:r>
+        <w:rPr>
+          <w:rFonts w:ascii="Times New Roman" w:hAnsi="Times New Roman" w:cs="Times New Roman"/>
+          <w:color w:val="000000"/>
+          <w:sz w:val="28"/>
+          <w:szCs w:val="28"/>
+          <w:highlight w:val="lightGray"/>
+        </w:rPr>
+        <w:t>/j</w:t>
+      </w:r>
+      <w:proofErr w:type="gramStart"/>
+      <w:r>
+        <w:rPr>
+          <w:rFonts w:ascii="Times New Roman" w:hAnsi="Times New Roman" w:cs="Times New Roman"/>
+          <w:color w:val="000000"/>
+          <w:sz w:val="28"/>
+          <w:szCs w:val="28"/>
+          <w:highlight w:val="lightGray"/>
+        </w:rPr>
+        <w:t>) :</w:t>
+      </w:r>
+      <w:proofErr w:type="gramEnd"/>
+      <w:r>
+        <w:rPr>
+          <w:rFonts w:ascii="Times New Roman" w:hAnsi="Times New Roman" w:cs="Times New Roman"/>
+          <w:color w:val="000000"/>
+          <w:sz w:val="28"/>
+          <w:szCs w:val="28"/>
+          <w:highlight w:val="lightGray"/>
+        </w:rPr>
+        <w:t xml:space="preserve"> print </w:t>
+      </w:r>
+      <w:proofErr w:type="spellStart"/>
+      <w:r>
+        <w:rPr>
+          <w:rFonts w:ascii="Times New Roman" w:hAnsi="Times New Roman" w:cs="Times New Roman"/>
+          <w:color w:val="000000"/>
+          <w:sz w:val="28"/>
+          <w:szCs w:val="28"/>
+          <w:highlight w:val="lightGray"/>
+        </w:rPr>
+        <w:t>i</w:t>
+      </w:r>
+      <w:proofErr w:type="spellEnd"/>
+      <w:r>
+        <w:rPr>
+          <w:rFonts w:ascii="Times New Roman" w:hAnsi="Times New Roman" w:cs="Times New Roman"/>
+          <w:color w:val="000000"/>
+          <w:sz w:val="28"/>
+          <w:szCs w:val="28"/>
+          <w:highlight w:val="lightGray"/>
+        </w:rPr>
+        <w:t>, " is prime"</w:t>
+      </w:r>
+    </w:p>
+    <w:p>
+      <w:pPr>
+        <w:pStyle w:val="BodyText"/>
+        <w:rPr>
+          <w:rFonts w:ascii="Times New Roman" w:hAnsi="Times New Roman" w:cs="Times New Roman"/>
+          <w:color w:val="000000"/>
+          <w:sz w:val="28"/>
+          <w:szCs w:val="28"/>
+        </w:rPr>
+      </w:pPr>
+      <w:r>
+        <w:rPr>
+          <w:rFonts w:ascii="Times New Roman" w:hAnsi="Times New Roman" w:cs="Times New Roman"/>
+          <w:color w:val="000000"/>
+          <w:sz w:val="28"/>
+          <w:szCs w:val="28"/>
+          <w:highlight w:val="lightGray"/>
+        </w:rPr>
+        <w:t xml:space="preserve">   </w:t>
+      </w:r>
+      <w:proofErr w:type="spellStart"/>
+      <w:r>
+        <w:rPr>
+          <w:rFonts w:ascii="Times New Roman" w:hAnsi="Times New Roman" w:cs="Times New Roman"/>
+          <w:color w:val="000000"/>
+          <w:sz w:val="28"/>
+          <w:szCs w:val="28"/>
+          <w:highlight w:val="lightGray"/>
+        </w:rPr>
+        <w:t>i</w:t>
+      </w:r>
+      <w:proofErr w:type="spellEnd"/>
+      <w:r>
+        <w:rPr>
+          <w:rFonts w:ascii="Times New Roman" w:hAnsi="Times New Roman" w:cs="Times New Roman"/>
+          <w:color w:val="000000"/>
+          <w:sz w:val="28"/>
+          <w:szCs w:val="28"/>
+          <w:highlight w:val="lightGray"/>
+        </w:rPr>
+        <w:t xml:space="preserve"> = </w:t>
+      </w:r>
+      <w:proofErr w:type="spellStart"/>
+      <w:r>
+        <w:rPr>
+          <w:rFonts w:ascii="Times New Roman" w:hAnsi="Times New Roman" w:cs="Times New Roman"/>
+          <w:color w:val="000000"/>
+          <w:sz w:val="28"/>
+          <w:szCs w:val="28"/>
+          <w:highlight w:val="lightGray"/>
+        </w:rPr>
+        <w:t>i</w:t>
+      </w:r>
+      <w:proofErr w:type="spellEnd"/>
+      <w:r>
+        <w:rPr>
+          <w:rFonts w:ascii="Times New Roman" w:hAnsi="Times New Roman" w:cs="Times New Roman"/>
+          <w:color w:val="000000"/>
+          <w:sz w:val="28"/>
+          <w:szCs w:val="28"/>
+          <w:highlight w:val="lightGray"/>
+        </w:rPr>
+        <w:t xml:space="preserve"> + 1</w:t>
+      </w:r>
+    </w:p>
+    <w:p>
+      <w:pPr>
+        <w:pStyle w:val="BodyText"/>
+        <w:rPr>
+          <w:rFonts w:ascii="Times New Roman" w:hAnsi="Times New Roman" w:cs="Times New Roman"/>
+          <w:color w:val="000000"/>
+          <w:sz w:val="28"/>
+          <w:szCs w:val="28"/>
+        </w:rPr>
+      </w:pPr>
+      <w:r>
+        <w:rPr>
+          <w:rFonts w:ascii="Times New Roman" w:hAnsi="Times New Roman" w:cs="Times New Roman"/>
+          <w:color w:val="000000"/>
+          <w:sz w:val="28"/>
+          <w:szCs w:val="28"/>
+        </w:rPr>
+        <w:t>‘’’</w:t>
+      </w:r>
     </w:p>
     <w:sectPr>
       <w:pgSz w:w="11906" w:h="16838" w:code="9"/>

</xml_diff>